<commit_message>
Cambios realizados a los documentos para la entrega 2.
</commit_message>
<xml_diff>
--- a/Fase 2/Evidencias Grupales/2.4_GuiaEstudiante_Fase 2_DesarrolloProyecto APT.docx
+++ b/Fase 2/Evidencias Grupales/2.4_GuiaEstudiante_Fase 2_DesarrolloProyecto APT.docx
@@ -1,11 +1,8 @@
 
 <file path=word/document.xml><?xml version="1.0" encoding="utf-8"?>
-<w:document xmlns:wpc="http://schemas.microsoft.com/office/word/2010/wordprocessingCanvas" xmlns:cx="http://schemas.microsoft.com/office/drawing/2014/chartex" xmlns:mc="http://schemas.openxmlformats.org/markup-compatibility/2006" xmlns:o="urn:schemas-microsoft-com:office:office" xmlns:r="http://schemas.openxmlformats.org/officeDocument/2006/relationships" xmlns:m="http://schemas.openxmlformats.org/officeDocument/2006/math" xmlns:v="urn:schemas-microsoft-com:vml" xmlns:wp14="http://schemas.microsoft.com/office/word/2010/wordprocessingDrawing" xmlns:wp="http://schemas.openxmlformats.org/drawingml/2006/wordprocessingDrawing" xmlns:w10="urn:schemas-microsoft-com:office:word" xmlns:w="http://schemas.openxmlformats.org/wordprocessingml/2006/main" xmlns:w14="http://schemas.microsoft.com/office/word/2010/wordml" xmlns:w15="http://schemas.microsoft.com/office/word/2012/wordml" xmlns:w16se="http://schemas.microsoft.com/office/word/2015/wordml/symex" xmlns:wpg="http://schemas.microsoft.com/office/word/2010/wordprocessingGroup" xmlns:wpi="http://schemas.microsoft.com/office/word/2010/wordprocessingInk" xmlns:wne="http://schemas.microsoft.com/office/word/2006/wordml" xmlns:wps="http://schemas.microsoft.com/office/word/2010/wordprocessingShape" mc:Ignorable="w14 w15 w16se wp14">
+<w:document xmlns:wpc="http://schemas.microsoft.com/office/word/2010/wordprocessingCanvas" xmlns:cx="http://schemas.microsoft.com/office/drawing/2014/chartex" xmlns:cx1="http://schemas.microsoft.com/office/drawing/2015/9/8/chartex" xmlns:cx2="http://schemas.microsoft.com/office/drawing/2015/10/21/chartex" xmlns:cx3="http://schemas.microsoft.com/office/drawing/2016/5/9/chartex" xmlns:cx4="http://schemas.microsoft.com/office/drawing/2016/5/10/chartex" xmlns:cx5="http://schemas.microsoft.com/office/drawing/2016/5/11/chartex" xmlns:cx6="http://schemas.microsoft.com/office/drawing/2016/5/12/chartex" xmlns:cx7="http://schemas.microsoft.com/office/drawing/2016/5/13/chartex" xmlns:cx8="http://schemas.microsoft.com/office/drawing/2016/5/14/chartex" xmlns:mc="http://schemas.openxmlformats.org/markup-compatibility/2006" xmlns:aink="http://schemas.microsoft.com/office/drawing/2016/ink" xmlns:am3d="http://schemas.microsoft.com/office/drawing/2017/model3d" xmlns:o="urn:schemas-microsoft-com:office:office" xmlns:oel="http://schemas.microsoft.com/office/2019/extlst" xmlns:r="http://schemas.openxmlformats.org/officeDocument/2006/relationships" xmlns:m="http://schemas.openxmlformats.org/officeDocument/2006/math" xmlns:v="urn:schemas-microsoft-com:vml" xmlns:wp14="http://schemas.microsoft.com/office/word/2010/wordprocessingDrawing" xmlns:wp="http://schemas.openxmlformats.org/drawingml/2006/wordprocessingDrawing" xmlns:w10="urn:schemas-microsoft-com:office:word" xmlns:w="http://schemas.openxmlformats.org/wordprocessingml/2006/main" xmlns:w14="http://schemas.microsoft.com/office/word/2010/wordml" xmlns:w15="http://schemas.microsoft.com/office/word/2012/wordml" xmlns:w16cex="http://schemas.microsoft.com/office/word/2018/wordml/cex" xmlns:w16cid="http://schemas.microsoft.com/office/word/2016/wordml/cid" xmlns:w16="http://schemas.microsoft.com/office/word/2018/wordml" xmlns:w16du="http://schemas.microsoft.com/office/word/2023/wordml/word16du" xmlns:w16sdtdh="http://schemas.microsoft.com/office/word/2020/wordml/sdtdatahash" xmlns:w16se="http://schemas.microsoft.com/office/word/2015/wordml/symex" xmlns:wpg="http://schemas.microsoft.com/office/word/2010/wordprocessingGroup" xmlns:wpi="http://schemas.microsoft.com/office/word/2010/wordprocessingInk" xmlns:wne="http://schemas.microsoft.com/office/word/2006/wordml" xmlns:wps="http://schemas.microsoft.com/office/word/2010/wordprocessingShape" mc:Ignorable="w14 w15 w16se w16cid w16 w16cex w16sdtdh w16du wp14">
   <w:body>
-    <w:p>
-      <w:bookmarkStart w:id="0" w:name="_GoBack"/>
-      <w:bookmarkEnd w:id="0"/>
-    </w:p>
+    <w:p/>
     <w:p>
       <w:pPr>
         <w:rPr>
@@ -165,6 +162,7 @@
                                 </w:rPr>
                                 <w:t xml:space="preserve">Asignatura </w:t>
                               </w:r>
+                              <w:proofErr w:type="spellStart"/>
                               <w:r>
                                 <w:rPr>
                                   <w:b/>
@@ -174,6 +172,7 @@
                                 </w:rPr>
                                 <w:t>Capstone</w:t>
                               </w:r>
+                              <w:proofErr w:type="spellEnd"/>
                             </w:p>
                           </w:txbxContent>
                         </wps:txbx>
@@ -238,7 +237,7 @@
           </mc:Choice>
           <mc:Fallback>
             <w:pict>
-              <v:group w14:anchorId="39581AEC" id="Grupo 27" o:spid="_x0000_s1026" style="position:absolute;margin-left:0;margin-top:.75pt;width:491.25pt;height:123pt;z-index:251659264;mso-position-horizontal:center;mso-position-horizontal-relative:margin;mso-width-relative:margin;mso-height-relative:margin" coordsize="59912,15621" o:gfxdata="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">
+              <v:group w14:anchorId="39581AEC" id="Grupo 27" o:spid="_x0000_s1026" style="position:absolute;margin-left:0;margin-top:.75pt;width:491.25pt;height:123pt;z-index:251659264;mso-position-horizontal:center;mso-position-horizontal-relative:margin;mso-width-relative:margin;mso-height-relative:margin" coordsize="59912,15621" o:gfxdata="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">
                 <v:shapetype id="_x0000_t202" coordsize="21600,21600" o:spt="202" path="m,l,21600r21600,l21600,xe">
                   <v:stroke joinstyle="miter"/>
                   <v:path gradientshapeok="t" o:connecttype="rect"/>
@@ -341,6 +340,7 @@
                           </w:rPr>
                           <w:t xml:space="preserve">Asignatura </w:t>
                         </w:r>
+                        <w:proofErr w:type="spellStart"/>
                         <w:r>
                           <w:rPr>
                             <w:b/>
@@ -350,6 +350,7 @@
                           </w:rPr>
                           <w:t>Capstone</w:t>
                         </w:r>
+                        <w:proofErr w:type="spellEnd"/>
                       </w:p>
                     </w:txbxContent>
                   </v:textbox>
@@ -627,60 +628,87 @@
           </w:tcPr>
           <w:p>
             <w:pPr>
-              <w:jc w:val="both"/>
-              <w:rPr>
-                <w:rFonts w:ascii="Calibri" w:hAnsi="Calibri" w:cs="Arial"/>
-                <w:i/>
-                <w:color w:val="548DD4"/>
-                <w:sz w:val="20"/>
-                <w:szCs w:val="20"/>
-                <w:lang w:eastAsia="es-CL"/>
-              </w:rPr>
-            </w:pPr>
-            <w:r>
-              <w:rPr>
-                <w:rFonts w:ascii="Calibri" w:hAnsi="Calibri" w:cs="Arial"/>
-                <w:i/>
-                <w:color w:val="548DD4"/>
-                <w:sz w:val="20"/>
-                <w:szCs w:val="20"/>
-                <w:lang w:eastAsia="es-CL"/>
-              </w:rPr>
-              <w:t xml:space="preserve">En esta </w:t>
-            </w:r>
-            <w:r>
-              <w:rPr>
-                <w:rFonts w:ascii="Calibri" w:hAnsi="Calibri" w:cs="Arial"/>
-                <w:i/>
-                <w:color w:val="548DD4"/>
-                <w:sz w:val="20"/>
-                <w:szCs w:val="20"/>
-                <w:lang w:eastAsia="es-CL"/>
-              </w:rPr>
-              <w:t>sección</w:t>
-            </w:r>
-            <w:r>
-              <w:rPr>
-                <w:rFonts w:ascii="Calibri" w:hAnsi="Calibri" w:cs="Arial"/>
-                <w:i/>
-                <w:color w:val="548DD4"/>
-                <w:sz w:val="20"/>
-                <w:szCs w:val="20"/>
-                <w:lang w:eastAsia="es-CL"/>
-              </w:rPr>
-              <w:t xml:space="preserve"> deberá</w:t>
-            </w:r>
-            <w:r>
-              <w:rPr>
-                <w:rFonts w:ascii="Calibri" w:hAnsi="Calibri" w:cs="Arial"/>
-                <w:i/>
-                <w:color w:val="548DD4"/>
-                <w:sz w:val="20"/>
-                <w:szCs w:val="20"/>
-                <w:lang w:eastAsia="es-CL"/>
-              </w:rPr>
-              <w:t>s</w:t>
-            </w:r>
+              <w:rPr>
+                <w:rFonts w:ascii="Calibri" w:hAnsi="Calibri" w:cs="Arial"/>
+                <w:i/>
+                <w:color w:val="548DD4"/>
+                <w:sz w:val="20"/>
+                <w:szCs w:val="20"/>
+                <w:lang w:eastAsia="es-CL"/>
+              </w:rPr>
+            </w:pPr>
+            <w:r>
+              <w:rPr>
+                <w:rFonts w:ascii="Calibri" w:hAnsi="Calibri" w:cs="Arial"/>
+                <w:i/>
+                <w:color w:val="548DD4"/>
+                <w:sz w:val="20"/>
+                <w:szCs w:val="20"/>
+                <w:lang w:eastAsia="es-CL"/>
+              </w:rPr>
+              <w:t xml:space="preserve">Se ha realizado el desarrollo de </w:t>
+            </w:r>
+            <w:proofErr w:type="spellStart"/>
+            <w:r>
+              <w:rPr>
+                <w:rFonts w:ascii="Calibri" w:hAnsi="Calibri" w:cs="Arial"/>
+                <w:i/>
+                <w:color w:val="548DD4"/>
+                <w:sz w:val="20"/>
+                <w:szCs w:val="20"/>
+                <w:lang w:eastAsia="es-CL"/>
+              </w:rPr>
+              <w:t>Frontend</w:t>
+            </w:r>
+            <w:proofErr w:type="spellEnd"/>
+            <w:r>
+              <w:rPr>
+                <w:rFonts w:ascii="Calibri" w:hAnsi="Calibri" w:cs="Arial"/>
+                <w:i/>
+                <w:color w:val="548DD4"/>
+                <w:sz w:val="20"/>
+                <w:szCs w:val="20"/>
+                <w:lang w:eastAsia="es-CL"/>
+              </w:rPr>
+              <w:t xml:space="preserve"> y </w:t>
+            </w:r>
+            <w:proofErr w:type="spellStart"/>
+            <w:r>
+              <w:rPr>
+                <w:rFonts w:ascii="Calibri" w:hAnsi="Calibri" w:cs="Arial"/>
+                <w:i/>
+                <w:color w:val="548DD4"/>
+                <w:sz w:val="20"/>
+                <w:szCs w:val="20"/>
+                <w:lang w:eastAsia="es-CL"/>
+              </w:rPr>
+              <w:t>Backend</w:t>
+            </w:r>
+            <w:proofErr w:type="spellEnd"/>
+            <w:r>
+              <w:rPr>
+                <w:rFonts w:ascii="Calibri" w:hAnsi="Calibri" w:cs="Arial"/>
+                <w:i/>
+                <w:color w:val="548DD4"/>
+                <w:sz w:val="20"/>
+                <w:szCs w:val="20"/>
+                <w:lang w:eastAsia="es-CL"/>
+              </w:rPr>
+              <w:t xml:space="preserve"> de las pantallas más importantes de nuestro proyecto, que </w:t>
+            </w:r>
+            <w:proofErr w:type="gramStart"/>
+            <w:r>
+              <w:rPr>
+                <w:rFonts w:ascii="Calibri" w:hAnsi="Calibri" w:cs="Arial"/>
+                <w:i/>
+                <w:color w:val="548DD4"/>
+                <w:sz w:val="20"/>
+                <w:szCs w:val="20"/>
+                <w:lang w:eastAsia="es-CL"/>
+              </w:rPr>
+              <w:t>serían :</w:t>
+            </w:r>
+            <w:proofErr w:type="gramEnd"/>
             <w:r>
               <w:rPr>
                 <w:rFonts w:ascii="Calibri" w:hAnsi="Calibri" w:cs="Arial"/>
@@ -701,86 +729,242 @@
                 <w:szCs w:val="20"/>
                 <w:lang w:eastAsia="es-CL"/>
               </w:rPr>
-              <w:t xml:space="preserve">realizar un resumen de los avances que has realizado en tu proyecto APT. </w:t>
-            </w:r>
-            <w:r>
-              <w:rPr>
-                <w:rFonts w:ascii="Calibri" w:hAnsi="Calibri" w:cs="Arial"/>
-                <w:i/>
-                <w:color w:val="548DD4"/>
-                <w:sz w:val="20"/>
-                <w:szCs w:val="20"/>
-                <w:lang w:eastAsia="es-CL"/>
-              </w:rPr>
-              <w:t xml:space="preserve">Relata </w:t>
-            </w:r>
-            <w:r>
-              <w:rPr>
-                <w:rFonts w:ascii="Calibri" w:hAnsi="Calibri" w:cs="Arial"/>
-                <w:i/>
-                <w:color w:val="548DD4"/>
-                <w:sz w:val="20"/>
-                <w:szCs w:val="20"/>
-                <w:lang w:eastAsia="es-CL"/>
-              </w:rPr>
-              <w:t xml:space="preserve">brevemente </w:t>
-            </w:r>
-            <w:r>
-              <w:rPr>
-                <w:rFonts w:ascii="Calibri" w:hAnsi="Calibri" w:cs="Arial"/>
-                <w:i/>
-                <w:color w:val="548DD4"/>
-                <w:sz w:val="20"/>
-                <w:szCs w:val="20"/>
-                <w:lang w:eastAsia="es-CL"/>
-              </w:rPr>
-              <w:t xml:space="preserve">qué </w:t>
-            </w:r>
-            <w:r>
-              <w:rPr>
-                <w:rFonts w:ascii="Calibri" w:hAnsi="Calibri" w:cs="Arial"/>
-                <w:i/>
-                <w:color w:val="548DD4"/>
-                <w:sz w:val="20"/>
-                <w:szCs w:val="20"/>
-                <w:lang w:eastAsia="es-CL"/>
-              </w:rPr>
-              <w:t xml:space="preserve">actividades </w:t>
-            </w:r>
-            <w:r>
-              <w:rPr>
-                <w:rFonts w:ascii="Calibri" w:hAnsi="Calibri" w:cs="Arial"/>
-                <w:i/>
-                <w:color w:val="548DD4"/>
-                <w:sz w:val="20"/>
-                <w:szCs w:val="20"/>
-                <w:lang w:eastAsia="es-CL"/>
-              </w:rPr>
-              <w:t>del proyecto has llevado a cabo y qué objetivos específicos has cumplido hasta el minuto y de qué manera.</w:t>
-            </w:r>
-          </w:p>
-          <w:p>
-            <w:pPr>
-              <w:jc w:val="both"/>
-              <w:rPr>
-                <w:rFonts w:ascii="Calibri" w:hAnsi="Calibri" w:cs="Arial"/>
-                <w:i/>
-                <w:color w:val="548DD4"/>
-                <w:sz w:val="20"/>
-                <w:szCs w:val="20"/>
-                <w:lang w:eastAsia="es-CL"/>
-              </w:rPr>
-            </w:pPr>
-            <w:r>
-              <w:rPr>
-                <w:rFonts w:ascii="Calibri" w:hAnsi="Calibri" w:cs="Arial"/>
-                <w:i/>
-                <w:color w:val="548DD4"/>
-                <w:sz w:val="20"/>
-                <w:szCs w:val="20"/>
-                <w:lang w:eastAsia="es-CL"/>
-              </w:rPr>
-              <w:t>En caso que hayas realizado ajustes a los objetivos o metodología, debes incluir dichos apartados nuevamente en este informe, señalando cuáles son dichos ajustes.</w:t>
+              <w:br/>
+              <w:t xml:space="preserve">- Registro y </w:t>
+            </w:r>
+            <w:proofErr w:type="spellStart"/>
+            <w:r>
+              <w:rPr>
+                <w:rFonts w:ascii="Calibri" w:hAnsi="Calibri" w:cs="Arial"/>
+                <w:i/>
+                <w:color w:val="548DD4"/>
+                <w:sz w:val="20"/>
+                <w:szCs w:val="20"/>
+                <w:lang w:eastAsia="es-CL"/>
+              </w:rPr>
+              <w:t>login</w:t>
+            </w:r>
+            <w:proofErr w:type="spellEnd"/>
+            <w:r>
+              <w:rPr>
+                <w:rFonts w:ascii="Calibri" w:hAnsi="Calibri" w:cs="Arial"/>
+                <w:i/>
+                <w:color w:val="548DD4"/>
+                <w:sz w:val="20"/>
+                <w:szCs w:val="20"/>
+                <w:lang w:eastAsia="es-CL"/>
+              </w:rPr>
+              <w:t xml:space="preserve"> de usuarios. </w:t>
+            </w:r>
+            <w:r>
+              <w:rPr>
+                <w:rFonts w:ascii="Calibri" w:hAnsi="Calibri" w:cs="Arial"/>
+                <w:i/>
+                <w:color w:val="548DD4"/>
+                <w:sz w:val="20"/>
+                <w:szCs w:val="20"/>
+                <w:lang w:eastAsia="es-CL"/>
+              </w:rPr>
+              <w:br/>
+              <w:t xml:space="preserve">                -Listado, edición y eliminación de usuarios (Rol </w:t>
+            </w:r>
+            <w:proofErr w:type="spellStart"/>
+            <w:r>
+              <w:rPr>
+                <w:rFonts w:ascii="Calibri" w:hAnsi="Calibri" w:cs="Arial"/>
+                <w:i/>
+                <w:color w:val="548DD4"/>
+                <w:sz w:val="20"/>
+                <w:szCs w:val="20"/>
+                <w:lang w:eastAsia="es-CL"/>
+              </w:rPr>
+              <w:t>Admin</w:t>
+            </w:r>
+            <w:proofErr w:type="spellEnd"/>
+            <w:r>
+              <w:rPr>
+                <w:rFonts w:ascii="Calibri" w:hAnsi="Calibri" w:cs="Arial"/>
+                <w:i/>
+                <w:color w:val="548DD4"/>
+                <w:sz w:val="20"/>
+                <w:szCs w:val="20"/>
+                <w:lang w:eastAsia="es-CL"/>
+              </w:rPr>
+              <w:t>).</w:t>
+            </w:r>
+            <w:r>
+              <w:rPr>
+                <w:rFonts w:ascii="Calibri" w:hAnsi="Calibri" w:cs="Arial"/>
+                <w:i/>
+                <w:color w:val="548DD4"/>
+                <w:sz w:val="20"/>
+                <w:szCs w:val="20"/>
+                <w:lang w:eastAsia="es-CL"/>
+              </w:rPr>
+              <w:br/>
+              <w:t>-Creación de noticias.</w:t>
+            </w:r>
+            <w:r>
+              <w:rPr>
+                <w:rFonts w:ascii="Calibri" w:hAnsi="Calibri" w:cs="Arial"/>
+                <w:i/>
+                <w:color w:val="548DD4"/>
+                <w:sz w:val="20"/>
+                <w:szCs w:val="20"/>
+                <w:lang w:eastAsia="es-CL"/>
+              </w:rPr>
+              <w:br/>
+              <w:t xml:space="preserve">               </w:t>
+            </w:r>
+            <w:r>
+              <w:rPr>
+                <w:rFonts w:ascii="Calibri" w:hAnsi="Calibri" w:cs="Arial"/>
+                <w:i/>
+                <w:color w:val="548DD4"/>
+                <w:sz w:val="20"/>
+                <w:szCs w:val="20"/>
+                <w:lang w:eastAsia="es-CL"/>
+              </w:rPr>
+              <w:t>-</w:t>
+            </w:r>
+            <w:r>
+              <w:rPr>
+                <w:rFonts w:ascii="Calibri" w:hAnsi="Calibri" w:cs="Arial"/>
+                <w:i/>
+                <w:color w:val="548DD4"/>
+                <w:sz w:val="20"/>
+                <w:szCs w:val="20"/>
+                <w:lang w:eastAsia="es-CL"/>
+              </w:rPr>
+              <w:t>Visualización</w:t>
+            </w:r>
+            <w:r>
+              <w:rPr>
+                <w:rFonts w:ascii="Calibri" w:hAnsi="Calibri" w:cs="Arial"/>
+                <w:i/>
+                <w:color w:val="548DD4"/>
+                <w:sz w:val="20"/>
+                <w:szCs w:val="20"/>
+                <w:lang w:eastAsia="es-CL"/>
+              </w:rPr>
+              <w:t xml:space="preserve">, edición y eliminación de </w:t>
+            </w:r>
+            <w:proofErr w:type="gramStart"/>
+            <w:r>
+              <w:rPr>
+                <w:rFonts w:ascii="Calibri" w:hAnsi="Calibri" w:cs="Arial"/>
+                <w:i/>
+                <w:color w:val="548DD4"/>
+                <w:sz w:val="20"/>
+                <w:szCs w:val="20"/>
+                <w:lang w:eastAsia="es-CL"/>
+              </w:rPr>
+              <w:t>noticias</w:t>
+            </w:r>
+            <w:r>
+              <w:rPr>
+                <w:rFonts w:ascii="Calibri" w:hAnsi="Calibri" w:cs="Arial"/>
+                <w:i/>
+                <w:color w:val="548DD4"/>
+                <w:sz w:val="20"/>
+                <w:szCs w:val="20"/>
+                <w:lang w:eastAsia="es-CL"/>
+              </w:rPr>
+              <w:t>.</w:t>
+            </w:r>
+            <w:r>
+              <w:rPr>
+                <w:rFonts w:ascii="Calibri" w:hAnsi="Calibri" w:cs="Arial"/>
+                <w:i/>
+                <w:color w:val="548DD4"/>
+                <w:sz w:val="20"/>
+                <w:szCs w:val="20"/>
+                <w:lang w:eastAsia="es-CL"/>
+              </w:rPr>
+              <w:t>(</w:t>
+            </w:r>
+            <w:proofErr w:type="gramEnd"/>
+            <w:r>
+              <w:rPr>
+                <w:rFonts w:ascii="Calibri" w:hAnsi="Calibri" w:cs="Arial"/>
+                <w:i/>
+                <w:color w:val="548DD4"/>
+                <w:sz w:val="20"/>
+                <w:szCs w:val="20"/>
+                <w:lang w:eastAsia="es-CL"/>
+              </w:rPr>
+              <w:t xml:space="preserve">Rol </w:t>
+            </w:r>
+            <w:proofErr w:type="spellStart"/>
+            <w:r>
+              <w:rPr>
+                <w:rFonts w:ascii="Calibri" w:hAnsi="Calibri" w:cs="Arial"/>
+                <w:i/>
+                <w:color w:val="548DD4"/>
+                <w:sz w:val="20"/>
+                <w:szCs w:val="20"/>
+                <w:lang w:eastAsia="es-CL"/>
+              </w:rPr>
+              <w:t>Admin</w:t>
+            </w:r>
+            <w:proofErr w:type="spellEnd"/>
+            <w:r>
+              <w:rPr>
+                <w:rFonts w:ascii="Calibri" w:hAnsi="Calibri" w:cs="Arial"/>
+                <w:i/>
+                <w:color w:val="548DD4"/>
+                <w:sz w:val="20"/>
+                <w:szCs w:val="20"/>
+                <w:lang w:eastAsia="es-CL"/>
+              </w:rPr>
+              <w:t>)</w:t>
+            </w:r>
+            <w:r>
+              <w:rPr>
+                <w:rFonts w:ascii="Calibri" w:hAnsi="Calibri" w:cs="Arial"/>
+                <w:i/>
+                <w:color w:val="548DD4"/>
+                <w:sz w:val="20"/>
+                <w:szCs w:val="20"/>
+                <w:lang w:eastAsia="es-CL"/>
+              </w:rPr>
+              <w:br/>
+              <w:t>-Creación de familias y familiares.</w:t>
+            </w:r>
+            <w:r>
+              <w:rPr>
+                <w:rFonts w:ascii="Calibri" w:hAnsi="Calibri" w:cs="Arial"/>
+                <w:i/>
+                <w:color w:val="548DD4"/>
+                <w:sz w:val="20"/>
+                <w:szCs w:val="20"/>
+                <w:lang w:eastAsia="es-CL"/>
+              </w:rPr>
+              <w:br/>
+              <w:t>-Creación de viviendas.</w:t>
+            </w:r>
+            <w:r>
+              <w:rPr>
+                <w:rFonts w:ascii="Calibri" w:hAnsi="Calibri" w:cs="Arial"/>
+                <w:i/>
+                <w:color w:val="548DD4"/>
+                <w:sz w:val="20"/>
+                <w:szCs w:val="20"/>
+                <w:lang w:eastAsia="es-CL"/>
+              </w:rPr>
+              <w:br/>
+              <w:t xml:space="preserve">              -Extracción de latitud y longitud, dependiendo de la dirección ingresada.</w:t>
+            </w:r>
+            <w:r>
+              <w:rPr>
+                <w:rFonts w:ascii="Calibri" w:hAnsi="Calibri" w:cs="Arial"/>
+                <w:i/>
+                <w:color w:val="548DD4"/>
+                <w:sz w:val="20"/>
+                <w:szCs w:val="20"/>
+                <w:lang w:eastAsia="es-CL"/>
+              </w:rPr>
+              <w:br/>
             </w:r>
           </w:p>
         </w:tc>
@@ -893,7 +1077,7 @@
                 <w:szCs w:val="20"/>
                 <w:lang w:eastAsia="es-CL"/>
               </w:rPr>
-              <w:t>Opcional en caso de ajuste</w:t>
+              <w:t xml:space="preserve">Metodología Ágil. </w:t>
             </w:r>
           </w:p>
         </w:tc>
@@ -930,352 +1114,6 @@
           </w:tcPr>
           <w:p>
             <w:pPr>
-              <w:jc w:val="both"/>
-              <w:rPr>
-                <w:rFonts w:ascii="Calibri" w:hAnsi="Calibri" w:cs="Arial"/>
-                <w:i/>
-                <w:color w:val="548DD4"/>
-                <w:sz w:val="20"/>
-                <w:szCs w:val="20"/>
-                <w:lang w:eastAsia="es-CL"/>
-              </w:rPr>
-            </w:pPr>
-            <w:r>
-              <w:rPr>
-                <w:rFonts w:ascii="Calibri" w:hAnsi="Calibri" w:cs="Arial"/>
-                <w:i/>
-                <w:color w:val="548DD4"/>
-                <w:sz w:val="20"/>
-                <w:szCs w:val="20"/>
-                <w:lang w:eastAsia="es-CL"/>
-              </w:rPr>
-              <w:t>Describe la</w:t>
-            </w:r>
-            <w:r>
-              <w:rPr>
-                <w:rFonts w:ascii="Calibri" w:hAnsi="Calibri" w:cs="Arial"/>
-                <w:i/>
-                <w:color w:val="548DD4"/>
-                <w:sz w:val="20"/>
-                <w:szCs w:val="20"/>
-                <w:lang w:eastAsia="es-CL"/>
-              </w:rPr>
-              <w:t>(</w:t>
-            </w:r>
-            <w:r>
-              <w:rPr>
-                <w:rFonts w:ascii="Calibri" w:hAnsi="Calibri" w:cs="Arial"/>
-                <w:i/>
-                <w:color w:val="548DD4"/>
-                <w:sz w:val="20"/>
-                <w:szCs w:val="20"/>
-                <w:lang w:eastAsia="es-CL"/>
-              </w:rPr>
-              <w:t>s</w:t>
-            </w:r>
-            <w:r>
-              <w:rPr>
-                <w:rFonts w:ascii="Calibri" w:hAnsi="Calibri" w:cs="Arial"/>
-                <w:i/>
-                <w:color w:val="548DD4"/>
-                <w:sz w:val="20"/>
-                <w:szCs w:val="20"/>
-                <w:lang w:eastAsia="es-CL"/>
-              </w:rPr>
-              <w:t>)</w:t>
-            </w:r>
-            <w:r>
-              <w:rPr>
-                <w:rFonts w:ascii="Calibri" w:hAnsi="Calibri" w:cs="Arial"/>
-                <w:i/>
-                <w:color w:val="548DD4"/>
-                <w:sz w:val="20"/>
-                <w:szCs w:val="20"/>
-                <w:lang w:eastAsia="es-CL"/>
-              </w:rPr>
-              <w:t xml:space="preserve"> evidencia</w:t>
-            </w:r>
-            <w:r>
-              <w:rPr>
-                <w:rFonts w:ascii="Calibri" w:hAnsi="Calibri" w:cs="Arial"/>
-                <w:i/>
-                <w:color w:val="548DD4"/>
-                <w:sz w:val="20"/>
-                <w:szCs w:val="20"/>
-                <w:lang w:eastAsia="es-CL"/>
-              </w:rPr>
-              <w:t>(</w:t>
-            </w:r>
-            <w:r>
-              <w:rPr>
-                <w:rFonts w:ascii="Calibri" w:hAnsi="Calibri" w:cs="Arial"/>
-                <w:i/>
-                <w:color w:val="548DD4"/>
-                <w:sz w:val="20"/>
-                <w:szCs w:val="20"/>
-                <w:lang w:eastAsia="es-CL"/>
-              </w:rPr>
-              <w:t>s</w:t>
-            </w:r>
-            <w:r>
-              <w:rPr>
-                <w:rFonts w:ascii="Calibri" w:hAnsi="Calibri" w:cs="Arial"/>
-                <w:i/>
-                <w:color w:val="548DD4"/>
-                <w:sz w:val="20"/>
-                <w:szCs w:val="20"/>
-                <w:lang w:eastAsia="es-CL"/>
-              </w:rPr>
-              <w:t>)</w:t>
-            </w:r>
-            <w:r>
-              <w:rPr>
-                <w:rFonts w:ascii="Calibri" w:hAnsi="Calibri" w:cs="Arial"/>
-                <w:i/>
-                <w:color w:val="548DD4"/>
-                <w:sz w:val="20"/>
-                <w:szCs w:val="20"/>
-                <w:lang w:eastAsia="es-CL"/>
-              </w:rPr>
-              <w:t xml:space="preserve"> que </w:t>
-            </w:r>
-            <w:r>
-              <w:rPr>
-                <w:rFonts w:ascii="Calibri" w:hAnsi="Calibri" w:cs="Arial"/>
-                <w:i/>
-                <w:color w:val="548DD4"/>
-                <w:sz w:val="20"/>
-                <w:szCs w:val="20"/>
-                <w:lang w:eastAsia="es-CL"/>
-              </w:rPr>
-              <w:t xml:space="preserve">presentarás en este informe de avance y justifica </w:t>
-            </w:r>
-            <w:r>
-              <w:rPr>
-                <w:rFonts w:ascii="Calibri" w:hAnsi="Calibri" w:cs="Arial"/>
-                <w:i/>
-                <w:color w:val="548DD4"/>
-                <w:sz w:val="20"/>
-                <w:szCs w:val="20"/>
-                <w:lang w:eastAsia="es-CL"/>
-              </w:rPr>
-              <w:t xml:space="preserve">de qué manera </w:t>
-            </w:r>
-            <w:r>
-              <w:rPr>
-                <w:rFonts w:ascii="Calibri" w:hAnsi="Calibri" w:cs="Arial"/>
-                <w:i/>
-                <w:color w:val="548DD4"/>
-                <w:sz w:val="20"/>
-                <w:szCs w:val="20"/>
-                <w:lang w:eastAsia="es-CL"/>
-              </w:rPr>
-              <w:t>esta</w:t>
-            </w:r>
-            <w:r>
-              <w:rPr>
-                <w:rFonts w:ascii="Calibri" w:hAnsi="Calibri" w:cs="Arial"/>
-                <w:i/>
-                <w:color w:val="548DD4"/>
-                <w:sz w:val="20"/>
-                <w:szCs w:val="20"/>
-                <w:lang w:eastAsia="es-CL"/>
-              </w:rPr>
-              <w:t>(</w:t>
-            </w:r>
-            <w:r>
-              <w:rPr>
-                <w:rFonts w:ascii="Calibri" w:hAnsi="Calibri" w:cs="Arial"/>
-                <w:i/>
-                <w:color w:val="548DD4"/>
-                <w:sz w:val="20"/>
-                <w:szCs w:val="20"/>
-                <w:lang w:eastAsia="es-CL"/>
-              </w:rPr>
-              <w:t>s</w:t>
-            </w:r>
-            <w:r>
-              <w:rPr>
-                <w:rFonts w:ascii="Calibri" w:hAnsi="Calibri" w:cs="Arial"/>
-                <w:i/>
-                <w:color w:val="548DD4"/>
-                <w:sz w:val="20"/>
-                <w:szCs w:val="20"/>
-                <w:lang w:eastAsia="es-CL"/>
-              </w:rPr>
-              <w:t>)</w:t>
-            </w:r>
-            <w:r>
-              <w:rPr>
-                <w:rFonts w:ascii="Calibri" w:hAnsi="Calibri" w:cs="Arial"/>
-                <w:i/>
-                <w:color w:val="548DD4"/>
-                <w:sz w:val="20"/>
-                <w:szCs w:val="20"/>
-                <w:lang w:eastAsia="es-CL"/>
-              </w:rPr>
-              <w:t xml:space="preserve"> evidencia</w:t>
-            </w:r>
-            <w:r>
-              <w:rPr>
-                <w:rFonts w:ascii="Calibri" w:hAnsi="Calibri" w:cs="Arial"/>
-                <w:i/>
-                <w:color w:val="548DD4"/>
-                <w:sz w:val="20"/>
-                <w:szCs w:val="20"/>
-                <w:lang w:eastAsia="es-CL"/>
-              </w:rPr>
-              <w:t>(</w:t>
-            </w:r>
-            <w:r>
-              <w:rPr>
-                <w:rFonts w:ascii="Calibri" w:hAnsi="Calibri" w:cs="Arial"/>
-                <w:i/>
-                <w:color w:val="548DD4"/>
-                <w:sz w:val="20"/>
-                <w:szCs w:val="20"/>
-                <w:lang w:eastAsia="es-CL"/>
-              </w:rPr>
-              <w:t>s</w:t>
-            </w:r>
-            <w:r>
-              <w:rPr>
-                <w:rFonts w:ascii="Calibri" w:hAnsi="Calibri" w:cs="Arial"/>
-                <w:i/>
-                <w:color w:val="548DD4"/>
-                <w:sz w:val="20"/>
-                <w:szCs w:val="20"/>
-                <w:lang w:eastAsia="es-CL"/>
-              </w:rPr>
-              <w:t>)</w:t>
-            </w:r>
-            <w:r>
-              <w:rPr>
-                <w:rFonts w:ascii="Calibri" w:hAnsi="Calibri" w:cs="Arial"/>
-                <w:i/>
-                <w:color w:val="548DD4"/>
-                <w:sz w:val="20"/>
-                <w:szCs w:val="20"/>
-                <w:lang w:eastAsia="es-CL"/>
-              </w:rPr>
-              <w:t xml:space="preserve"> </w:t>
-            </w:r>
-            <w:r>
-              <w:rPr>
-                <w:rFonts w:ascii="Calibri" w:hAnsi="Calibri" w:cs="Arial"/>
-                <w:i/>
-                <w:color w:val="548DD4"/>
-                <w:sz w:val="20"/>
-                <w:szCs w:val="20"/>
-                <w:lang w:eastAsia="es-CL"/>
-              </w:rPr>
-              <w:t xml:space="preserve">permite(n) </w:t>
-            </w:r>
-            <w:r>
-              <w:rPr>
-                <w:rFonts w:ascii="Calibri" w:hAnsi="Calibri" w:cs="Arial"/>
-                <w:i/>
-                <w:color w:val="548DD4"/>
-                <w:sz w:val="20"/>
-                <w:szCs w:val="20"/>
-                <w:lang w:eastAsia="es-CL"/>
-              </w:rPr>
-              <w:t>da</w:t>
-            </w:r>
-            <w:r>
-              <w:rPr>
-                <w:rFonts w:ascii="Calibri" w:hAnsi="Calibri" w:cs="Arial"/>
-                <w:i/>
-                <w:color w:val="548DD4"/>
-                <w:sz w:val="20"/>
-                <w:szCs w:val="20"/>
-                <w:lang w:eastAsia="es-CL"/>
-              </w:rPr>
-              <w:t>r</w:t>
-            </w:r>
-            <w:r>
-              <w:rPr>
-                <w:rFonts w:ascii="Calibri" w:hAnsi="Calibri" w:cs="Arial"/>
-                <w:i/>
-                <w:color w:val="548DD4"/>
-                <w:sz w:val="20"/>
-                <w:szCs w:val="20"/>
-                <w:lang w:eastAsia="es-CL"/>
-              </w:rPr>
-              <w:t xml:space="preserve"> cuenta del </w:t>
-            </w:r>
-            <w:r>
-              <w:rPr>
-                <w:rFonts w:ascii="Calibri" w:hAnsi="Calibri" w:cs="Arial"/>
-                <w:i/>
-                <w:color w:val="548DD4"/>
-                <w:sz w:val="20"/>
-                <w:szCs w:val="20"/>
-                <w:lang w:eastAsia="es-CL"/>
-              </w:rPr>
-              <w:t>desarrollo</w:t>
-            </w:r>
-            <w:r>
-              <w:rPr>
-                <w:rFonts w:ascii="Calibri" w:hAnsi="Calibri" w:cs="Arial"/>
-                <w:i/>
-                <w:color w:val="548DD4"/>
-                <w:sz w:val="20"/>
-                <w:szCs w:val="20"/>
-                <w:lang w:eastAsia="es-CL"/>
-              </w:rPr>
-              <w:t xml:space="preserve"> </w:t>
-            </w:r>
-            <w:r>
-              <w:rPr>
-                <w:rFonts w:ascii="Calibri" w:hAnsi="Calibri" w:cs="Arial"/>
-                <w:i/>
-                <w:color w:val="548DD4"/>
-                <w:sz w:val="20"/>
-                <w:szCs w:val="20"/>
-                <w:lang w:eastAsia="es-CL"/>
-              </w:rPr>
-              <w:t>del proyecto.</w:t>
-            </w:r>
-          </w:p>
-          <w:p>
-            <w:pPr>
-              <w:jc w:val="both"/>
-              <w:rPr>
-                <w:rFonts w:ascii="Calibri" w:hAnsi="Calibri" w:cs="Arial"/>
-                <w:i/>
-                <w:color w:val="548DD4"/>
-                <w:sz w:val="20"/>
-                <w:szCs w:val="20"/>
-                <w:lang w:eastAsia="es-CL"/>
-              </w:rPr>
-            </w:pPr>
-            <w:r>
-              <w:rPr>
-                <w:rFonts w:ascii="Calibri" w:hAnsi="Calibri" w:cs="Arial"/>
-                <w:i/>
-                <w:color w:val="548DD4"/>
-                <w:sz w:val="20"/>
-                <w:szCs w:val="20"/>
-                <w:lang w:eastAsia="es-CL"/>
-              </w:rPr>
-              <w:t xml:space="preserve">En caso de ser pertinente </w:t>
-            </w:r>
-            <w:r>
-              <w:rPr>
-                <w:rFonts w:ascii="Calibri" w:hAnsi="Calibri" w:cs="Arial"/>
-                <w:i/>
-                <w:color w:val="548DD4"/>
-                <w:sz w:val="20"/>
-                <w:szCs w:val="20"/>
-                <w:lang w:eastAsia="es-CL"/>
-              </w:rPr>
-              <w:t>explica cómo resguardaste la calidad de tu Proyecto APT a partir de aspectos propios de tu disciplina (correcta aplicación de metodologías, actividades, herramientas, recursos propios, etc.).</w:t>
-            </w:r>
-          </w:p>
-          <w:p>
-            <w:pPr>
-              <w:jc w:val="both"/>
               <w:rPr>
                 <w:rFonts w:ascii="Calibri" w:hAnsi="Calibri" w:cs="Arial"/>
                 <w:b/>
@@ -1295,7 +1133,169 @@
                 <w:szCs w:val="20"/>
                 <w:lang w:eastAsia="es-CL"/>
               </w:rPr>
-              <w:t>En este apartado adjuntar la(s) evidencia(s) seleccionada(s) para ser evaluada por el docente.</w:t>
+              <w:t xml:space="preserve">Se están guardando los avances en nuestro repositorio de </w:t>
+            </w:r>
+            <w:proofErr w:type="spellStart"/>
+            <w:r>
+              <w:rPr>
+                <w:rFonts w:ascii="Calibri" w:hAnsi="Calibri" w:cs="Arial"/>
+                <w:i/>
+                <w:color w:val="548DD4"/>
+                <w:sz w:val="20"/>
+                <w:szCs w:val="20"/>
+                <w:lang w:eastAsia="es-CL"/>
+              </w:rPr>
+              <w:t>github</w:t>
+            </w:r>
+            <w:proofErr w:type="spellEnd"/>
+            <w:r>
+              <w:rPr>
+                <w:rFonts w:ascii="Calibri" w:hAnsi="Calibri" w:cs="Arial"/>
+                <w:i/>
+                <w:color w:val="548DD4"/>
+                <w:sz w:val="20"/>
+                <w:szCs w:val="20"/>
+                <w:lang w:eastAsia="es-CL"/>
+              </w:rPr>
+              <w:t xml:space="preserve">, a </w:t>
+            </w:r>
+            <w:proofErr w:type="gramStart"/>
+            <w:r>
+              <w:rPr>
+                <w:rFonts w:ascii="Calibri" w:hAnsi="Calibri" w:cs="Arial"/>
+                <w:i/>
+                <w:color w:val="548DD4"/>
+                <w:sz w:val="20"/>
+                <w:szCs w:val="20"/>
+                <w:lang w:eastAsia="es-CL"/>
+              </w:rPr>
+              <w:t>continuación</w:t>
+            </w:r>
+            <w:proofErr w:type="gramEnd"/>
+            <w:r>
+              <w:rPr>
+                <w:rFonts w:ascii="Calibri" w:hAnsi="Calibri" w:cs="Arial"/>
+                <w:i/>
+                <w:color w:val="548DD4"/>
+                <w:sz w:val="20"/>
+                <w:szCs w:val="20"/>
+                <w:lang w:eastAsia="es-CL"/>
+              </w:rPr>
+              <w:t xml:space="preserve"> se adjuntan los links: </w:t>
+            </w:r>
+            <w:r>
+              <w:rPr>
+                <w:rFonts w:ascii="Calibri" w:hAnsi="Calibri" w:cs="Arial"/>
+                <w:i/>
+                <w:color w:val="548DD4"/>
+                <w:sz w:val="20"/>
+                <w:szCs w:val="20"/>
+                <w:lang w:eastAsia="es-CL"/>
+              </w:rPr>
+              <w:br/>
+            </w:r>
+            <w:r>
+              <w:rPr>
+                <w:rFonts w:ascii="Calibri" w:hAnsi="Calibri" w:cs="Arial"/>
+                <w:b/>
+                <w:i/>
+                <w:color w:val="548DD4"/>
+                <w:sz w:val="20"/>
+                <w:szCs w:val="20"/>
+                <w:lang w:eastAsia="es-CL"/>
+              </w:rPr>
+              <w:t>-</w:t>
+            </w:r>
+            <w:proofErr w:type="spellStart"/>
+            <w:r>
+              <w:rPr>
+                <w:rFonts w:ascii="Calibri" w:hAnsi="Calibri" w:cs="Arial"/>
+                <w:b/>
+                <w:i/>
+                <w:color w:val="548DD4"/>
+                <w:sz w:val="20"/>
+                <w:szCs w:val="20"/>
+                <w:lang w:eastAsia="es-CL"/>
+              </w:rPr>
+              <w:t>Backend</w:t>
+            </w:r>
+            <w:proofErr w:type="spellEnd"/>
+            <w:r>
+              <w:rPr>
+                <w:rFonts w:ascii="Calibri" w:hAnsi="Calibri" w:cs="Arial"/>
+                <w:b/>
+                <w:i/>
+                <w:color w:val="548DD4"/>
+                <w:sz w:val="20"/>
+                <w:szCs w:val="20"/>
+                <w:lang w:eastAsia="es-CL"/>
+              </w:rPr>
+              <w:t xml:space="preserve">: </w:t>
+            </w:r>
+            <w:hyperlink r:id="rId10" w:tgtFrame="_blank" w:history="1">
+              <w:r>
+                <w:rPr>
+                  <w:rStyle w:val="Hipervnculo"/>
+                  <w:rFonts w:ascii="Calibri" w:hAnsi="Calibri" w:cs="Arial"/>
+                  <w:b/>
+                  <w:i/>
+                  <w:sz w:val="20"/>
+                  <w:szCs w:val="20"/>
+                  <w:lang w:eastAsia="es-CL"/>
+                </w:rPr>
+                <w:t>https://github.com/MisaelCartes/backend-junta</w:t>
+              </w:r>
+            </w:hyperlink>
+            <w:r>
+              <w:rPr>
+                <w:rFonts w:ascii="Calibri" w:hAnsi="Calibri" w:cs="Arial"/>
+                <w:b/>
+                <w:i/>
+                <w:color w:val="548DD4"/>
+                <w:sz w:val="20"/>
+                <w:szCs w:val="20"/>
+                <w:lang w:eastAsia="es-CL"/>
+              </w:rPr>
+              <w:br/>
+              <w:t>-</w:t>
+            </w:r>
+            <w:proofErr w:type="spellStart"/>
+            <w:r>
+              <w:rPr>
+                <w:rFonts w:ascii="Calibri" w:hAnsi="Calibri" w:cs="Arial"/>
+                <w:b/>
+                <w:i/>
+                <w:color w:val="548DD4"/>
+                <w:sz w:val="20"/>
+                <w:szCs w:val="20"/>
+                <w:lang w:eastAsia="es-CL"/>
+              </w:rPr>
+              <w:t>Frontend</w:t>
+            </w:r>
+            <w:proofErr w:type="spellEnd"/>
+            <w:r>
+              <w:rPr>
+                <w:rFonts w:ascii="Calibri" w:hAnsi="Calibri" w:cs="Arial"/>
+                <w:b/>
+                <w:i/>
+                <w:color w:val="548DD4"/>
+                <w:sz w:val="20"/>
+                <w:szCs w:val="20"/>
+                <w:lang w:eastAsia="es-CL"/>
+              </w:rPr>
+              <w:t xml:space="preserve">: </w:t>
+            </w:r>
+            <w:r>
+              <w:rPr>
+                <w:rFonts w:ascii="Calibri" w:hAnsi="Calibri" w:cs="Arial"/>
+                <w:b/>
+                <w:i/>
+                <w:color w:val="548DD4"/>
+                <w:sz w:val="20"/>
+                <w:szCs w:val="20"/>
+                <w:lang w:eastAsia="es-CL"/>
+              </w:rPr>
+              <w:t>https://github.com/MisaelCartes/proyecto-titulo-capstone/tree/main/sistema-junta-vecinal/front-junta-vecinos</w:t>
             </w:r>
           </w:p>
         </w:tc>
@@ -2653,6 +2653,348 @@
               <w:rPr>
                 <w:rFonts w:ascii="Calibri" w:hAnsi="Calibri"/>
                 <w:color w:val="1F3864" w:themeColor="accent1" w:themeShade="80"/>
+                <w:lang w:val="es-ES"/>
+              </w:rPr>
+            </w:pPr>
+            <w:r>
+              <w:rPr>
+                <w:rFonts w:ascii="Calibri" w:hAnsi="Calibri"/>
+                <w:color w:val="1F3864" w:themeColor="accent1" w:themeShade="80"/>
+                <w:lang w:val="es-ES"/>
+              </w:rPr>
+              <w:t xml:space="preserve">Los factores que han </w:t>
+            </w:r>
+            <w:r>
+              <w:rPr>
+                <w:rFonts w:ascii="Calibri" w:hAnsi="Calibri"/>
+                <w:b/>
+                <w:bCs/>
+                <w:color w:val="1F3864" w:themeColor="accent1" w:themeShade="80"/>
+                <w:lang w:val="es-ES"/>
+              </w:rPr>
+              <w:t>facilitado</w:t>
+            </w:r>
+            <w:r>
+              <w:rPr>
+                <w:rFonts w:ascii="Calibri" w:hAnsi="Calibri"/>
+                <w:color w:val="1F3864" w:themeColor="accent1" w:themeShade="80"/>
+                <w:lang w:val="es-ES"/>
+              </w:rPr>
+              <w:t xml:space="preserve"> el desarrollo de mi plan de trabajo para el Proyecto APT han sido principalmente la </w:t>
+            </w:r>
+            <w:r>
+              <w:rPr>
+                <w:rFonts w:ascii="Calibri" w:hAnsi="Calibri"/>
+                <w:b/>
+                <w:bCs/>
+                <w:color w:val="1F3864" w:themeColor="accent1" w:themeShade="80"/>
+                <w:lang w:val="es-ES"/>
+              </w:rPr>
+              <w:t>colaboración eficiente</w:t>
+            </w:r>
+            <w:r>
+              <w:rPr>
+                <w:rFonts w:ascii="Calibri" w:hAnsi="Calibri"/>
+                <w:color w:val="1F3864" w:themeColor="accent1" w:themeShade="80"/>
+                <w:lang w:val="es-ES"/>
+              </w:rPr>
+              <w:t xml:space="preserve"> entre los miembros del equipo y el uso de herramientas de gestión de proyectos que han permitido una </w:t>
+            </w:r>
+            <w:r>
+              <w:rPr>
+                <w:rFonts w:ascii="Calibri" w:hAnsi="Calibri"/>
+                <w:b/>
+                <w:bCs/>
+                <w:color w:val="1F3864" w:themeColor="accent1" w:themeShade="80"/>
+                <w:lang w:val="es-ES"/>
+              </w:rPr>
+              <w:t>distribución clara de las tareas</w:t>
+            </w:r>
+            <w:r>
+              <w:rPr>
+                <w:rFonts w:ascii="Calibri" w:hAnsi="Calibri"/>
+                <w:color w:val="1F3864" w:themeColor="accent1" w:themeShade="80"/>
+                <w:lang w:val="es-ES"/>
+              </w:rPr>
+              <w:t xml:space="preserve">. Además, contar con una metodología </w:t>
+            </w:r>
+            <w:r>
+              <w:rPr>
+                <w:rFonts w:ascii="Calibri" w:hAnsi="Calibri"/>
+                <w:b/>
+                <w:bCs/>
+                <w:color w:val="1F3864" w:themeColor="accent1" w:themeShade="80"/>
+                <w:lang w:val="es-ES"/>
+              </w:rPr>
+              <w:t>ágil (Scrum)</w:t>
+            </w:r>
+            <w:r>
+              <w:rPr>
+                <w:rFonts w:ascii="Calibri" w:hAnsi="Calibri"/>
+                <w:color w:val="1F3864" w:themeColor="accent1" w:themeShade="80"/>
+                <w:lang w:val="es-ES"/>
+              </w:rPr>
+              <w:t xml:space="preserve"> ha permitido realizar ajustes oportunos basados en el </w:t>
+            </w:r>
+            <w:proofErr w:type="spellStart"/>
+            <w:r>
+              <w:rPr>
+                <w:rFonts w:ascii="Calibri" w:hAnsi="Calibri"/>
+                <w:color w:val="1F3864" w:themeColor="accent1" w:themeShade="80"/>
+                <w:lang w:val="es-ES"/>
+              </w:rPr>
+              <w:t>feedback</w:t>
+            </w:r>
+            <w:proofErr w:type="spellEnd"/>
+            <w:r>
+              <w:rPr>
+                <w:rFonts w:ascii="Calibri" w:hAnsi="Calibri"/>
+                <w:color w:val="1F3864" w:themeColor="accent1" w:themeShade="80"/>
+                <w:lang w:val="es-ES"/>
+              </w:rPr>
+              <w:t xml:space="preserve"> de las etapas parciales.</w:t>
+            </w:r>
+          </w:p>
+          <w:p>
+            <w:pPr>
+              <w:rPr>
+                <w:rFonts w:ascii="Calibri" w:hAnsi="Calibri"/>
+                <w:color w:val="1F3864" w:themeColor="accent1" w:themeShade="80"/>
+                <w:lang w:val="es-ES"/>
+              </w:rPr>
+            </w:pPr>
+            <w:r>
+              <w:rPr>
+                <w:rFonts w:ascii="Calibri" w:hAnsi="Calibri"/>
+                <w:color w:val="1F3864" w:themeColor="accent1" w:themeShade="80"/>
+                <w:lang w:val="es-ES"/>
+              </w:rPr>
+              <w:t xml:space="preserve">Por otro lado, los factores que han </w:t>
+            </w:r>
+            <w:r>
+              <w:rPr>
+                <w:rFonts w:ascii="Calibri" w:hAnsi="Calibri"/>
+                <w:b/>
+                <w:bCs/>
+                <w:color w:val="1F3864" w:themeColor="accent1" w:themeShade="80"/>
+                <w:lang w:val="es-ES"/>
+              </w:rPr>
+              <w:t>dificultado</w:t>
+            </w:r>
+            <w:r>
+              <w:rPr>
+                <w:rFonts w:ascii="Calibri" w:hAnsi="Calibri"/>
+                <w:color w:val="1F3864" w:themeColor="accent1" w:themeShade="80"/>
+                <w:lang w:val="es-ES"/>
+              </w:rPr>
+              <w:t xml:space="preserve"> el desarrollo incluyen problemas técnicos relacionados con la </w:t>
+            </w:r>
+            <w:r>
+              <w:rPr>
+                <w:rFonts w:ascii="Calibri" w:hAnsi="Calibri"/>
+                <w:b/>
+                <w:bCs/>
+                <w:color w:val="1F3864" w:themeColor="accent1" w:themeShade="80"/>
+                <w:lang w:val="es-ES"/>
+              </w:rPr>
+              <w:t>integración de módulos complejos</w:t>
+            </w:r>
+            <w:r>
+              <w:rPr>
+                <w:rFonts w:ascii="Calibri" w:hAnsi="Calibri"/>
+                <w:color w:val="1F3864" w:themeColor="accent1" w:themeShade="80"/>
+                <w:lang w:val="es-ES"/>
+              </w:rPr>
+              <w:t xml:space="preserve"> y la </w:t>
+            </w:r>
+            <w:r>
+              <w:rPr>
+                <w:rFonts w:ascii="Calibri" w:hAnsi="Calibri"/>
+                <w:b/>
+                <w:bCs/>
+                <w:color w:val="1F3864" w:themeColor="accent1" w:themeShade="80"/>
+                <w:lang w:val="es-ES"/>
+              </w:rPr>
+              <w:t>falta de experiencia en algunas tecnologías</w:t>
+            </w:r>
+            <w:r>
+              <w:rPr>
+                <w:rFonts w:ascii="Calibri" w:hAnsi="Calibri"/>
+                <w:color w:val="1F3864" w:themeColor="accent1" w:themeShade="80"/>
+                <w:lang w:val="es-ES"/>
+              </w:rPr>
+              <w:t xml:space="preserve"> utilizadas, lo </w:t>
+            </w:r>
+            <w:r>
+              <w:rPr>
+                <w:rFonts w:ascii="Calibri" w:hAnsi="Calibri"/>
+                <w:color w:val="1F3864" w:themeColor="accent1" w:themeShade="80"/>
+                <w:lang w:val="es-ES"/>
+              </w:rPr>
+              <w:lastRenderedPageBreak/>
+              <w:t>que ha causado retrasos en algunas actividades. Para enfrentar estas dificultades, hemos tomado las siguientes acciones:</w:t>
+            </w:r>
+          </w:p>
+          <w:p>
+            <w:pPr>
+              <w:numPr>
+                <w:ilvl w:val="0"/>
+                <w:numId w:val="2"/>
+              </w:numPr>
+              <w:rPr>
+                <w:rFonts w:ascii="Calibri" w:hAnsi="Calibri"/>
+                <w:color w:val="1F3864" w:themeColor="accent1" w:themeShade="80"/>
+                <w:lang w:val="es-ES"/>
+              </w:rPr>
+            </w:pPr>
+            <w:r>
+              <w:rPr>
+                <w:rFonts w:ascii="Calibri" w:hAnsi="Calibri"/>
+                <w:b/>
+                <w:bCs/>
+                <w:color w:val="1F3864" w:themeColor="accent1" w:themeShade="80"/>
+                <w:lang w:val="es-ES"/>
+              </w:rPr>
+              <w:t>Capacitación interna:</w:t>
+            </w:r>
+            <w:r>
+              <w:rPr>
+                <w:rFonts w:ascii="Calibri" w:hAnsi="Calibri"/>
+                <w:color w:val="1F3864" w:themeColor="accent1" w:themeShade="80"/>
+                <w:lang w:val="es-ES"/>
+              </w:rPr>
+              <w:t xml:space="preserve"> Organizamos sesiones de aprendizaje sobre las tecnologías con las que el equipo tenía menos familiaridad.</w:t>
+            </w:r>
+          </w:p>
+          <w:p>
+            <w:pPr>
+              <w:numPr>
+                <w:ilvl w:val="0"/>
+                <w:numId w:val="2"/>
+              </w:numPr>
+              <w:rPr>
+                <w:rFonts w:ascii="Calibri" w:hAnsi="Calibri"/>
+                <w:color w:val="1F3864" w:themeColor="accent1" w:themeShade="80"/>
+                <w:lang w:val="es-ES"/>
+              </w:rPr>
+            </w:pPr>
+            <w:r>
+              <w:rPr>
+                <w:rFonts w:ascii="Calibri" w:hAnsi="Calibri"/>
+                <w:b/>
+                <w:bCs/>
+                <w:color w:val="1F3864" w:themeColor="accent1" w:themeShade="80"/>
+                <w:lang w:val="es-ES"/>
+              </w:rPr>
+              <w:t>Redefinición de prioridades:</w:t>
+            </w:r>
+            <w:r>
+              <w:rPr>
+                <w:rFonts w:ascii="Calibri" w:hAnsi="Calibri"/>
+                <w:color w:val="1F3864" w:themeColor="accent1" w:themeShade="80"/>
+                <w:lang w:val="es-ES"/>
+              </w:rPr>
+              <w:t xml:space="preserve"> Ajustamos el cronograma para dar más tiempo a las tareas críticas de desarrollo e integración.</w:t>
+            </w:r>
+          </w:p>
+          <w:p>
+            <w:pPr>
+              <w:numPr>
+                <w:ilvl w:val="0"/>
+                <w:numId w:val="2"/>
+              </w:numPr>
+              <w:rPr>
+                <w:rFonts w:ascii="Calibri" w:hAnsi="Calibri"/>
+                <w:color w:val="1F3864" w:themeColor="accent1" w:themeShade="80"/>
+                <w:lang w:val="es-ES"/>
+              </w:rPr>
+            </w:pPr>
+            <w:r>
+              <w:rPr>
+                <w:rFonts w:ascii="Calibri" w:hAnsi="Calibri"/>
+                <w:b/>
+                <w:bCs/>
+                <w:color w:val="1F3864" w:themeColor="accent1" w:themeShade="80"/>
+              </w:rPr>
+              <w:t>Aprendizaje</w:t>
+            </w:r>
+            <w:r>
+              <w:rPr>
+                <w:rFonts w:ascii="Calibri" w:hAnsi="Calibri"/>
+                <w:b/>
+                <w:bCs/>
+                <w:color w:val="1F3864" w:themeColor="accent1" w:themeShade="80"/>
+              </w:rPr>
+              <w:t xml:space="preserve"> extern</w:t>
+            </w:r>
+            <w:r>
+              <w:rPr>
+                <w:rFonts w:ascii="Calibri" w:hAnsi="Calibri"/>
+                <w:b/>
+                <w:bCs/>
+                <w:color w:val="1F3864" w:themeColor="accent1" w:themeShade="80"/>
+              </w:rPr>
+              <w:t>o</w:t>
+            </w:r>
+            <w:r>
+              <w:rPr>
+                <w:rFonts w:ascii="Calibri" w:hAnsi="Calibri"/>
+                <w:b/>
+                <w:bCs/>
+                <w:color w:val="1F3864" w:themeColor="accent1" w:themeShade="80"/>
+              </w:rPr>
+              <w:t>:</w:t>
+            </w:r>
+            <w:r>
+              <w:rPr>
+                <w:rFonts w:ascii="Calibri" w:hAnsi="Calibri"/>
+                <w:color w:val="1F3864" w:themeColor="accent1" w:themeShade="80"/>
+              </w:rPr>
+              <w:t xml:space="preserve"> </w:t>
+            </w:r>
+            <w:r>
+              <w:rPr>
+                <w:rFonts w:ascii="Calibri" w:hAnsi="Calibri"/>
+                <w:color w:val="1F3864" w:themeColor="accent1" w:themeShade="80"/>
+              </w:rPr>
+              <w:t>Nos capacitamos de manera</w:t>
+            </w:r>
+            <w:r>
+              <w:rPr>
+                <w:rFonts w:ascii="Calibri" w:hAnsi="Calibri"/>
+                <w:color w:val="1F3864" w:themeColor="accent1" w:themeShade="80"/>
+              </w:rPr>
+              <w:t xml:space="preserve"> externo cuando fue necesario para resolver problemas específicos que estaban bloqueando el avance del proyecto.</w:t>
+            </w:r>
+          </w:p>
+          <w:p>
+            <w:pPr>
+              <w:rPr>
+                <w:rFonts w:ascii="Calibri" w:hAnsi="Calibri"/>
+                <w:color w:val="1F3864" w:themeColor="accent1" w:themeShade="80"/>
+              </w:rPr>
+            </w:pPr>
+          </w:p>
+          <w:p>
+            <w:pPr>
+              <w:rPr>
+                <w:rFonts w:ascii="Calibri" w:hAnsi="Calibri"/>
+                <w:color w:val="1F3864" w:themeColor="accent1" w:themeShade="80"/>
+              </w:rPr>
+            </w:pPr>
+            <w:r>
+              <w:rPr>
+                <w:rFonts w:ascii="Calibri" w:hAnsi="Calibri"/>
+                <w:color w:val="1F3864" w:themeColor="accent1" w:themeShade="80"/>
+              </w:rPr>
+              <w:t>En adelante, continuaremos monitoreando el progreso de manera más frecuente para identificar y abordar cualquier problema de manera temprana.</w:t>
+            </w:r>
+          </w:p>
+          <w:p>
+            <w:pPr>
+              <w:rPr>
+                <w:rFonts w:ascii="Calibri" w:hAnsi="Calibri"/>
+                <w:color w:val="1F3864" w:themeColor="accent1" w:themeShade="80"/>
               </w:rPr>
             </w:pPr>
           </w:p>
@@ -2753,122 +3095,424 @@
                 <w:rFonts w:ascii="Calibri" w:hAnsi="Calibri"/>
                 <w:color w:val="1F3864" w:themeColor="accent1" w:themeShade="80"/>
               </w:rPr>
+              <w:t xml:space="preserve">Actividades ajustadas o eliminadas: </w:t>
+            </w:r>
+            <w:r>
+              <w:rPr>
+                <w:rFonts w:ascii="Calibri" w:hAnsi="Calibri" w:cs="Arial"/>
+                <w:i/>
+                <w:color w:val="548DD4"/>
+                <w:sz w:val="20"/>
+                <w:szCs w:val="20"/>
+                <w:lang w:eastAsia="es-CL"/>
+              </w:rPr>
+              <w:t>Señalar los ajustes</w:t>
+            </w:r>
+            <w:r>
+              <w:rPr>
+                <w:rFonts w:ascii="Calibri" w:hAnsi="Calibri" w:cs="Arial"/>
+                <w:i/>
+                <w:color w:val="548DD4"/>
+                <w:sz w:val="20"/>
+                <w:szCs w:val="20"/>
+                <w:lang w:eastAsia="es-CL"/>
+              </w:rPr>
+              <w:t xml:space="preserve"> que realizaste a tu plan de trabajo o </w:t>
+            </w:r>
+            <w:r>
+              <w:rPr>
+                <w:rFonts w:ascii="Calibri" w:hAnsi="Calibri" w:cs="Arial"/>
+                <w:i/>
+                <w:color w:val="548DD4"/>
+                <w:sz w:val="20"/>
+                <w:szCs w:val="20"/>
+                <w:lang w:eastAsia="es-CL"/>
+              </w:rPr>
+              <w:t>actividades que</w:t>
+            </w:r>
+            <w:r>
+              <w:rPr>
+                <w:rFonts w:ascii="Calibri" w:hAnsi="Calibri" w:cs="Arial"/>
+                <w:i/>
+                <w:color w:val="548DD4"/>
+                <w:sz w:val="20"/>
+                <w:szCs w:val="20"/>
+                <w:lang w:eastAsia="es-CL"/>
+              </w:rPr>
+              <w:t xml:space="preserve"> eliminaste</w:t>
+            </w:r>
+            <w:r>
+              <w:rPr>
+                <w:rFonts w:ascii="Calibri" w:hAnsi="Calibri" w:cs="Arial"/>
+                <w:i/>
+                <w:color w:val="548DD4"/>
+                <w:sz w:val="20"/>
+                <w:szCs w:val="20"/>
+                <w:lang w:eastAsia="es-CL"/>
+              </w:rPr>
+              <w:t xml:space="preserve"> y</w:t>
+            </w:r>
+            <w:r>
+              <w:rPr>
+                <w:rFonts w:ascii="Calibri" w:hAnsi="Calibri" w:cs="Arial"/>
+                <w:i/>
+                <w:color w:val="548DD4"/>
+                <w:sz w:val="20"/>
+                <w:szCs w:val="20"/>
+                <w:lang w:eastAsia="es-CL"/>
+              </w:rPr>
+              <w:t>,</w:t>
+            </w:r>
+            <w:r>
+              <w:rPr>
+                <w:rFonts w:ascii="Calibri" w:hAnsi="Calibri" w:cs="Arial"/>
+                <w:i/>
+                <w:color w:val="548DD4"/>
+                <w:sz w:val="20"/>
+                <w:szCs w:val="20"/>
+                <w:lang w:eastAsia="es-CL"/>
+              </w:rPr>
+              <w:t xml:space="preserve"> justifica por</w:t>
+            </w:r>
+            <w:r>
+              <w:rPr>
+                <w:rFonts w:ascii="Calibri" w:hAnsi="Calibri" w:cs="Arial"/>
+                <w:i/>
+                <w:color w:val="548DD4"/>
+                <w:sz w:val="20"/>
+                <w:szCs w:val="20"/>
+                <w:lang w:eastAsia="es-CL"/>
+              </w:rPr>
+              <w:t xml:space="preserve"> </w:t>
+            </w:r>
+            <w:r>
+              <w:rPr>
+                <w:rFonts w:ascii="Calibri" w:hAnsi="Calibri" w:cs="Arial"/>
+                <w:i/>
+                <w:color w:val="548DD4"/>
+                <w:sz w:val="20"/>
+                <w:szCs w:val="20"/>
+                <w:lang w:eastAsia="es-CL"/>
+              </w:rPr>
+              <w:t xml:space="preserve">qué lo hiciste. </w:t>
+            </w:r>
+            <w:r>
+              <w:t xml:space="preserve"> </w:t>
+            </w:r>
+            <w:r>
+              <w:rPr>
+                <w:rFonts w:ascii="Calibri" w:hAnsi="Calibri" w:cs="Arial"/>
+                <w:i/>
+                <w:color w:val="548DD4"/>
+                <w:sz w:val="20"/>
+                <w:szCs w:val="20"/>
+                <w:lang w:eastAsia="es-CL"/>
+              </w:rPr>
+              <w:t>En el caso de que tu plan de trabajo no haya requerido ni requiera ajustes, justifica esta decisión a partir de los facilitadores que te han permitido desarrollarlo como fue planeado.</w:t>
+            </w:r>
+          </w:p>
+          <w:p>
+            <w:pPr>
+              <w:jc w:val="both"/>
+              <w:rPr>
+                <w:rFonts w:ascii="Calibri" w:hAnsi="Calibri" w:cs="Arial"/>
+                <w:i/>
+                <w:color w:val="548DD4"/>
+                <w:sz w:val="20"/>
+                <w:szCs w:val="20"/>
+                <w:lang w:eastAsia="es-CL"/>
+              </w:rPr>
+            </w:pPr>
+          </w:p>
+          <w:p>
+            <w:pPr>
+              <w:jc w:val="both"/>
+              <w:rPr>
+                <w:rFonts w:ascii="Calibri" w:hAnsi="Calibri" w:cs="Arial"/>
+                <w:i/>
+                <w:color w:val="548DD4"/>
+                <w:sz w:val="20"/>
+                <w:szCs w:val="20"/>
+                <w:lang w:eastAsia="es-CL"/>
+              </w:rPr>
+            </w:pPr>
+          </w:p>
+          <w:p>
+            <w:pPr>
+              <w:jc w:val="both"/>
+              <w:rPr>
+                <w:rFonts w:ascii="Calibri" w:hAnsi="Calibri" w:cs="Arial"/>
+                <w:iCs/>
+                <w:color w:val="002060"/>
+                <w:sz w:val="20"/>
+                <w:szCs w:val="20"/>
+                <w:lang w:val="es-ES" w:eastAsia="es-CL"/>
+              </w:rPr>
+            </w:pPr>
+            <w:r>
+              <w:rPr>
+                <w:rFonts w:ascii="Calibri" w:hAnsi="Calibri" w:cs="Arial"/>
+                <w:iCs/>
+                <w:color w:val="002060"/>
+                <w:sz w:val="20"/>
+                <w:szCs w:val="20"/>
+                <w:lang w:val="es-ES" w:eastAsia="es-CL"/>
+              </w:rPr>
+              <w:t xml:space="preserve">Hasta ahora, el plan de trabajo ha requerido algunos ajustes </w:t>
+            </w:r>
+            <w:proofErr w:type="gramStart"/>
+            <w:r>
+              <w:rPr>
+                <w:rFonts w:ascii="Calibri" w:hAnsi="Calibri" w:cs="Arial"/>
+                <w:iCs/>
+                <w:color w:val="002060"/>
+                <w:sz w:val="20"/>
+                <w:szCs w:val="20"/>
+                <w:lang w:val="es-ES" w:eastAsia="es-CL"/>
+              </w:rPr>
+              <w:t>menores</w:t>
+            </w:r>
+            <w:proofErr w:type="gramEnd"/>
+            <w:r>
+              <w:rPr>
+                <w:rFonts w:ascii="Calibri" w:hAnsi="Calibri" w:cs="Arial"/>
+                <w:iCs/>
+                <w:color w:val="002060"/>
+                <w:sz w:val="20"/>
+                <w:szCs w:val="20"/>
+                <w:lang w:val="es-ES" w:eastAsia="es-CL"/>
+              </w:rPr>
+              <w:t xml:space="preserve"> pero no hemos tenido que eliminar actividades. A continuación, detallo los ajustes realizados y su justificación:</w:t>
+            </w:r>
+          </w:p>
+          <w:p>
+            <w:pPr>
+              <w:numPr>
+                <w:ilvl w:val="0"/>
+                <w:numId w:val="3"/>
+              </w:numPr>
+              <w:jc w:val="both"/>
+              <w:rPr>
+                <w:rFonts w:ascii="Calibri" w:hAnsi="Calibri" w:cs="Arial"/>
+                <w:iCs/>
+                <w:color w:val="002060"/>
+                <w:sz w:val="20"/>
+                <w:szCs w:val="20"/>
+                <w:lang w:val="es-ES" w:eastAsia="es-CL"/>
+              </w:rPr>
+            </w:pPr>
+            <w:r>
+              <w:rPr>
+                <w:rFonts w:ascii="Calibri" w:hAnsi="Calibri" w:cs="Arial"/>
+                <w:iCs/>
+                <w:color w:val="002060"/>
+                <w:sz w:val="20"/>
+                <w:szCs w:val="20"/>
+                <w:lang w:val="es-ES" w:eastAsia="es-CL"/>
+              </w:rPr>
+              <w:t>Ajuste en la duración de la integración de módulos:</w:t>
+            </w:r>
+            <w:r>
+              <w:rPr>
+                <w:rFonts w:ascii="Calibri" w:hAnsi="Calibri" w:cs="Arial"/>
+                <w:iCs/>
+                <w:color w:val="002060"/>
+                <w:sz w:val="20"/>
+                <w:szCs w:val="20"/>
+                <w:lang w:val="es-ES" w:eastAsia="es-CL"/>
+              </w:rPr>
+              <w:br/>
+              <w:t>Inicialmente, la integración de módulos se planificó para una duración más corta. Sin embargo, debido a la complejidad de los sistemas y algunos problemas técnicos, tuvimos que extender esta fase por una semana adicional. Este ajuste fue necesario para asegurar que todos los módulos funcionaran correctamente antes de pasar a las pruebas.</w:t>
+            </w:r>
+          </w:p>
+          <w:p>
+            <w:pPr>
+              <w:numPr>
+                <w:ilvl w:val="0"/>
+                <w:numId w:val="3"/>
+              </w:numPr>
+              <w:jc w:val="both"/>
+              <w:rPr>
+                <w:rFonts w:ascii="Calibri" w:hAnsi="Calibri" w:cs="Arial"/>
+                <w:iCs/>
+                <w:color w:val="002060"/>
+                <w:sz w:val="20"/>
+                <w:szCs w:val="20"/>
+                <w:lang w:val="es-ES" w:eastAsia="es-CL"/>
+              </w:rPr>
+            </w:pPr>
+            <w:r>
+              <w:rPr>
+                <w:rFonts w:ascii="Calibri" w:hAnsi="Calibri" w:cs="Arial"/>
+                <w:iCs/>
+                <w:color w:val="002060"/>
+                <w:sz w:val="20"/>
+                <w:szCs w:val="20"/>
+                <w:lang w:val="es-ES" w:eastAsia="es-CL"/>
+              </w:rPr>
+              <w:t>Redistribución de tareas en el equipo:</w:t>
+            </w:r>
+            <w:r>
+              <w:rPr>
+                <w:rFonts w:ascii="Calibri" w:hAnsi="Calibri" w:cs="Arial"/>
+                <w:iCs/>
+                <w:color w:val="002060"/>
+                <w:sz w:val="20"/>
+                <w:szCs w:val="20"/>
+                <w:lang w:val="es-ES" w:eastAsia="es-CL"/>
+              </w:rPr>
+              <w:br/>
+              <w:t>En algunas actividades específicas, como la prueba de seguridad y desarrollo de la interfaz, redistribuimos las responsabilidades para que los miembros con mayor experiencia en estas áreas se encargaran de ellas. Esto nos permitió mejorar la eficiencia y calidad de la entrega en estas etapas.</w:t>
+            </w:r>
+          </w:p>
+          <w:p>
+            <w:pPr>
+              <w:numPr>
+                <w:ilvl w:val="0"/>
+                <w:numId w:val="3"/>
+              </w:numPr>
+              <w:jc w:val="both"/>
+              <w:rPr>
+                <w:rFonts w:ascii="Calibri" w:hAnsi="Calibri" w:cs="Arial"/>
+                <w:iCs/>
+                <w:color w:val="002060"/>
+                <w:sz w:val="20"/>
+                <w:szCs w:val="20"/>
+                <w:lang w:val="es-ES" w:eastAsia="es-CL"/>
+              </w:rPr>
+            </w:pPr>
+            <w:r>
+              <w:rPr>
+                <w:rFonts w:ascii="Calibri" w:hAnsi="Calibri" w:cs="Arial"/>
+                <w:iCs/>
+                <w:color w:val="002060"/>
+                <w:sz w:val="20"/>
+                <w:szCs w:val="20"/>
+                <w:lang w:val="es-ES" w:eastAsia="es-CL"/>
+              </w:rPr>
+              <w:t>Capacitación adicional:</w:t>
+            </w:r>
+            <w:r>
+              <w:rPr>
+                <w:rFonts w:ascii="Calibri" w:hAnsi="Calibri" w:cs="Arial"/>
+                <w:iCs/>
+                <w:color w:val="002060"/>
+                <w:sz w:val="20"/>
+                <w:szCs w:val="20"/>
+                <w:lang w:val="es-ES" w:eastAsia="es-CL"/>
+              </w:rPr>
+              <w:br/>
+              <w:t>Aunque no fue planificado inicialmente, se agregó una fase de capacitación interna para cubrir las brechas de conocimiento en algunas tecnologías, lo que mejoró significativamente el avance del proyecto.</w:t>
+            </w:r>
+          </w:p>
+          <w:p>
+            <w:pPr>
+              <w:jc w:val="both"/>
+              <w:rPr>
+                <w:rFonts w:ascii="Calibri" w:hAnsi="Calibri" w:cs="Arial"/>
+                <w:iCs/>
+                <w:color w:val="002060"/>
+                <w:sz w:val="20"/>
+                <w:szCs w:val="20"/>
+                <w:lang w:val="es-ES" w:eastAsia="es-CL"/>
+              </w:rPr>
+            </w:pPr>
+            <w:r>
+              <w:rPr>
+                <w:rFonts w:ascii="Calibri" w:hAnsi="Calibri" w:cs="Arial"/>
+                <w:iCs/>
+                <w:color w:val="002060"/>
+                <w:sz w:val="20"/>
+                <w:szCs w:val="20"/>
+                <w:lang w:val="es-ES" w:eastAsia="es-CL"/>
+              </w:rPr>
+              <w:t>Justificación de no eliminar actividades:</w:t>
+            </w:r>
+            <w:r>
+              <w:rPr>
+                <w:rFonts w:ascii="Calibri" w:hAnsi="Calibri" w:cs="Arial"/>
+                <w:iCs/>
+                <w:color w:val="002060"/>
+                <w:sz w:val="20"/>
+                <w:szCs w:val="20"/>
+                <w:lang w:val="es-ES" w:eastAsia="es-CL"/>
+              </w:rPr>
+              <w:br/>
+              <w:t xml:space="preserve">No ha sido necesario eliminar ninguna actividad, ya que todas las fases del proyecto son fundamentales para lograr los objetivos planteados. El uso de la metodología ágil (Scrum) y una comunicación constante entre los miembros </w:t>
+            </w:r>
+            <w:r>
+              <w:rPr>
+                <w:rFonts w:ascii="Calibri" w:hAnsi="Calibri" w:cs="Arial"/>
+                <w:iCs/>
+                <w:color w:val="002060"/>
+                <w:sz w:val="20"/>
+                <w:szCs w:val="20"/>
+                <w:lang w:val="es-ES" w:eastAsia="es-CL"/>
+              </w:rPr>
               <w:lastRenderedPageBreak/>
-              <w:t xml:space="preserve">Actividades ajustadas o eliminadas: </w:t>
-            </w:r>
-            <w:r>
-              <w:rPr>
-                <w:rFonts w:ascii="Calibri" w:hAnsi="Calibri" w:cs="Arial"/>
-                <w:i/>
-                <w:color w:val="548DD4"/>
-                <w:sz w:val="20"/>
-                <w:szCs w:val="20"/>
-                <w:lang w:eastAsia="es-CL"/>
-              </w:rPr>
-              <w:t>Señalar los ajustes</w:t>
-            </w:r>
-            <w:r>
-              <w:rPr>
-                <w:rFonts w:ascii="Calibri" w:hAnsi="Calibri" w:cs="Arial"/>
-                <w:i/>
-                <w:color w:val="548DD4"/>
-                <w:sz w:val="20"/>
-                <w:szCs w:val="20"/>
-                <w:lang w:eastAsia="es-CL"/>
-              </w:rPr>
-              <w:t xml:space="preserve"> que realizaste a tu plan de trabajo o </w:t>
-            </w:r>
-            <w:r>
-              <w:rPr>
-                <w:rFonts w:ascii="Calibri" w:hAnsi="Calibri" w:cs="Arial"/>
-                <w:i/>
-                <w:color w:val="548DD4"/>
-                <w:sz w:val="20"/>
-                <w:szCs w:val="20"/>
-                <w:lang w:eastAsia="es-CL"/>
-              </w:rPr>
-              <w:t>actividades que</w:t>
-            </w:r>
-            <w:r>
-              <w:rPr>
-                <w:rFonts w:ascii="Calibri" w:hAnsi="Calibri" w:cs="Arial"/>
-                <w:i/>
-                <w:color w:val="548DD4"/>
-                <w:sz w:val="20"/>
-                <w:szCs w:val="20"/>
-                <w:lang w:eastAsia="es-CL"/>
-              </w:rPr>
-              <w:t xml:space="preserve"> eliminaste</w:t>
-            </w:r>
-            <w:r>
-              <w:rPr>
-                <w:rFonts w:ascii="Calibri" w:hAnsi="Calibri" w:cs="Arial"/>
-                <w:i/>
-                <w:color w:val="548DD4"/>
-                <w:sz w:val="20"/>
-                <w:szCs w:val="20"/>
-                <w:lang w:eastAsia="es-CL"/>
-              </w:rPr>
-              <w:t xml:space="preserve"> y</w:t>
-            </w:r>
-            <w:r>
-              <w:rPr>
-                <w:rFonts w:ascii="Calibri" w:hAnsi="Calibri" w:cs="Arial"/>
-                <w:i/>
-                <w:color w:val="548DD4"/>
-                <w:sz w:val="20"/>
-                <w:szCs w:val="20"/>
-                <w:lang w:eastAsia="es-CL"/>
-              </w:rPr>
-              <w:t>,</w:t>
-            </w:r>
-            <w:r>
-              <w:rPr>
-                <w:rFonts w:ascii="Calibri" w:hAnsi="Calibri" w:cs="Arial"/>
-                <w:i/>
-                <w:color w:val="548DD4"/>
-                <w:sz w:val="20"/>
-                <w:szCs w:val="20"/>
-                <w:lang w:eastAsia="es-CL"/>
-              </w:rPr>
-              <w:t xml:space="preserve"> justifica por</w:t>
-            </w:r>
-            <w:r>
-              <w:rPr>
-                <w:rFonts w:ascii="Calibri" w:hAnsi="Calibri" w:cs="Arial"/>
-                <w:i/>
-                <w:color w:val="548DD4"/>
-                <w:sz w:val="20"/>
-                <w:szCs w:val="20"/>
-                <w:lang w:eastAsia="es-CL"/>
-              </w:rPr>
-              <w:t xml:space="preserve"> </w:t>
-            </w:r>
-            <w:r>
-              <w:rPr>
-                <w:rFonts w:ascii="Calibri" w:hAnsi="Calibri" w:cs="Arial"/>
-                <w:i/>
-                <w:color w:val="548DD4"/>
-                <w:sz w:val="20"/>
-                <w:szCs w:val="20"/>
-                <w:lang w:eastAsia="es-CL"/>
-              </w:rPr>
-              <w:t xml:space="preserve">qué lo hiciste. </w:t>
-            </w:r>
-            <w:r>
-              <w:t xml:space="preserve"> </w:t>
-            </w:r>
-            <w:r>
-              <w:rPr>
-                <w:rFonts w:ascii="Calibri" w:hAnsi="Calibri" w:cs="Arial"/>
-                <w:i/>
-                <w:color w:val="548DD4"/>
-                <w:sz w:val="20"/>
-                <w:szCs w:val="20"/>
-                <w:lang w:eastAsia="es-CL"/>
-              </w:rPr>
-              <w:t>En el caso de que tu plan de trabajo no haya requerido ni requiera ajustes, justifica esta decisión a partir de los facilitadores que te han permitido desarrollarlo como fue planeado.</w:t>
-            </w:r>
+              <w:t xml:space="preserve">del equipo han permitido que el proyecto avance </w:t>
+            </w:r>
+            <w:proofErr w:type="gramStart"/>
+            <w:r>
+              <w:rPr>
+                <w:rFonts w:ascii="Calibri" w:hAnsi="Calibri" w:cs="Arial"/>
+                <w:iCs/>
+                <w:color w:val="002060"/>
+                <w:sz w:val="20"/>
+                <w:szCs w:val="20"/>
+                <w:lang w:val="es-ES" w:eastAsia="es-CL"/>
+              </w:rPr>
+              <w:t>de acuerdo al</w:t>
+            </w:r>
+            <w:proofErr w:type="gramEnd"/>
+            <w:r>
+              <w:rPr>
+                <w:rFonts w:ascii="Calibri" w:hAnsi="Calibri" w:cs="Arial"/>
+                <w:iCs/>
+                <w:color w:val="002060"/>
+                <w:sz w:val="20"/>
+                <w:szCs w:val="20"/>
+                <w:lang w:val="es-ES" w:eastAsia="es-CL"/>
+              </w:rPr>
+              <w:t xml:space="preserve"> plan, con solo los ajustes mencionados para asegurar su correcto desarrollo.</w:t>
+            </w:r>
+          </w:p>
+          <w:p>
+            <w:pPr>
+              <w:jc w:val="both"/>
+              <w:rPr>
+                <w:rFonts w:ascii="Calibri" w:hAnsi="Calibri" w:cs="Arial"/>
+                <w:iCs/>
+                <w:color w:val="548DD4"/>
+                <w:sz w:val="20"/>
+                <w:szCs w:val="20"/>
+                <w:lang w:val="es-ES" w:eastAsia="es-CL"/>
+              </w:rPr>
+            </w:pPr>
+            <w:r>
+              <w:rPr>
+                <w:rFonts w:ascii="Calibri" w:hAnsi="Calibri" w:cs="Arial"/>
+                <w:iCs/>
+                <w:color w:val="002060"/>
+                <w:sz w:val="20"/>
+                <w:szCs w:val="20"/>
+                <w:lang w:val="es-ES" w:eastAsia="es-CL"/>
+              </w:rPr>
+              <w:t>Los facilitadores clave que han permitido mantener el plan original son la buena gestión de recursos y la distribución efectiva de tareas dentro del equipo, así como la flexibilidad para ajustar los tiempos sin comprometer la calidad del proyecto.</w:t>
+            </w:r>
+          </w:p>
+          <w:p>
+            <w:pPr>
+              <w:jc w:val="both"/>
+              <w:rPr>
+                <w:rFonts w:ascii="Calibri" w:hAnsi="Calibri" w:cs="Arial"/>
+                <w:i/>
+                <w:color w:val="548DD4"/>
+                <w:sz w:val="20"/>
+                <w:szCs w:val="20"/>
+                <w:lang w:eastAsia="es-CL"/>
+              </w:rPr>
+            </w:pPr>
           </w:p>
           <w:p>
             <w:pPr>
@@ -3151,7 +3795,31 @@
                 <w:szCs w:val="20"/>
                 <w:lang w:eastAsia="es-CL"/>
               </w:rPr>
-              <w:t xml:space="preserve"> de acuerdo a tu planificación</w:t>
+              <w:t xml:space="preserve"> </w:t>
+            </w:r>
+            <w:proofErr w:type="gramStart"/>
+            <w:r>
+              <w:rPr>
+                <w:rFonts w:ascii="Calibri" w:hAnsi="Calibri" w:cs="Arial"/>
+                <w:i/>
+                <w:color w:val="548DD4"/>
+                <w:sz w:val="20"/>
+                <w:szCs w:val="20"/>
+                <w:lang w:eastAsia="es-CL"/>
+              </w:rPr>
+              <w:t>de acuerdo a</w:t>
+            </w:r>
+            <w:proofErr w:type="gramEnd"/>
+            <w:r>
+              <w:rPr>
+                <w:rFonts w:ascii="Calibri" w:hAnsi="Calibri" w:cs="Arial"/>
+                <w:i/>
+                <w:color w:val="548DD4"/>
+                <w:sz w:val="20"/>
+                <w:szCs w:val="20"/>
+                <w:lang w:eastAsia="es-CL"/>
+              </w:rPr>
+              <w:t xml:space="preserve"> tu planificación</w:t>
             </w:r>
             <w:r>
               <w:rPr>
@@ -3197,6 +3865,422 @@
               </w:rPr>
               <w:t xml:space="preserve"> que no has podido cumplir dichos plazos y qué estrategias utilizarás para avanzar en dichas actividades y no afectar tu proyecto APT. </w:t>
             </w:r>
+          </w:p>
+          <w:p>
+            <w:pPr>
+              <w:jc w:val="both"/>
+              <w:rPr>
+                <w:rFonts w:ascii="Calibri" w:hAnsi="Calibri" w:cs="Arial"/>
+                <w:i/>
+                <w:color w:val="548DD4"/>
+                <w:sz w:val="20"/>
+                <w:szCs w:val="20"/>
+                <w:lang w:eastAsia="es-CL"/>
+              </w:rPr>
+            </w:pPr>
+          </w:p>
+          <w:p>
+            <w:pPr>
+              <w:jc w:val="both"/>
+              <w:rPr>
+                <w:rFonts w:ascii="Calibri" w:hAnsi="Calibri" w:cs="Arial"/>
+                <w:iCs/>
+                <w:color w:val="002060"/>
+                <w:sz w:val="20"/>
+                <w:szCs w:val="20"/>
+                <w:lang w:val="es-ES" w:eastAsia="es-CL"/>
+              </w:rPr>
+            </w:pPr>
+            <w:r>
+              <w:rPr>
+                <w:rFonts w:ascii="Calibri" w:hAnsi="Calibri" w:cs="Arial"/>
+                <w:iCs/>
+                <w:color w:val="002060"/>
+                <w:sz w:val="20"/>
+                <w:szCs w:val="20"/>
+                <w:lang w:val="es-ES" w:eastAsia="es-CL"/>
+              </w:rPr>
+              <w:t xml:space="preserve">El </w:t>
+            </w:r>
+            <w:r>
+              <w:rPr>
+                <w:rFonts w:ascii="Calibri" w:hAnsi="Calibri" w:cs="Arial"/>
+                <w:b/>
+                <w:bCs/>
+                <w:iCs/>
+                <w:color w:val="002060"/>
+                <w:sz w:val="20"/>
+                <w:szCs w:val="20"/>
+                <w:lang w:val="es-ES" w:eastAsia="es-CL"/>
+              </w:rPr>
+              <w:t xml:space="preserve">desarrollo </w:t>
+            </w:r>
+            <w:proofErr w:type="spellStart"/>
+            <w:r>
+              <w:rPr>
+                <w:rFonts w:ascii="Calibri" w:hAnsi="Calibri" w:cs="Arial"/>
+                <w:b/>
+                <w:bCs/>
+                <w:iCs/>
+                <w:color w:val="002060"/>
+                <w:sz w:val="20"/>
+                <w:szCs w:val="20"/>
+                <w:lang w:val="es-ES" w:eastAsia="es-CL"/>
+              </w:rPr>
+              <w:t>backend</w:t>
+            </w:r>
+            <w:proofErr w:type="spellEnd"/>
+            <w:r>
+              <w:rPr>
+                <w:rFonts w:ascii="Calibri" w:hAnsi="Calibri" w:cs="Arial"/>
+                <w:b/>
+                <w:bCs/>
+                <w:iCs/>
+                <w:color w:val="002060"/>
+                <w:sz w:val="20"/>
+                <w:szCs w:val="20"/>
+                <w:lang w:val="es-ES" w:eastAsia="es-CL"/>
+              </w:rPr>
+              <w:t xml:space="preserve"> y </w:t>
+            </w:r>
+            <w:proofErr w:type="spellStart"/>
+            <w:r>
+              <w:rPr>
+                <w:rFonts w:ascii="Calibri" w:hAnsi="Calibri" w:cs="Arial"/>
+                <w:b/>
+                <w:bCs/>
+                <w:iCs/>
+                <w:color w:val="002060"/>
+                <w:sz w:val="20"/>
+                <w:szCs w:val="20"/>
+                <w:lang w:val="es-ES" w:eastAsia="es-CL"/>
+              </w:rPr>
+              <w:t>frontend</w:t>
+            </w:r>
+            <w:proofErr w:type="spellEnd"/>
+            <w:r>
+              <w:rPr>
+                <w:rFonts w:ascii="Calibri" w:hAnsi="Calibri" w:cs="Arial"/>
+                <w:iCs/>
+                <w:color w:val="002060"/>
+                <w:sz w:val="20"/>
+                <w:szCs w:val="20"/>
+                <w:lang w:val="es-ES" w:eastAsia="es-CL"/>
+              </w:rPr>
+              <w:t xml:space="preserve"> ha avanzado conforme a lo planificado, cumpliendo con los plazos establecidos y los objetivos técnicos propuestos. No obstante, las </w:t>
+            </w:r>
+            <w:r>
+              <w:rPr>
+                <w:rFonts w:ascii="Calibri" w:hAnsi="Calibri" w:cs="Arial"/>
+                <w:b/>
+                <w:bCs/>
+                <w:iCs/>
+                <w:color w:val="002060"/>
+                <w:sz w:val="20"/>
+                <w:szCs w:val="20"/>
+                <w:lang w:val="es-ES" w:eastAsia="es-CL"/>
+              </w:rPr>
+              <w:t>pruebas de QA</w:t>
+            </w:r>
+            <w:r>
+              <w:rPr>
+                <w:rFonts w:ascii="Calibri" w:hAnsi="Calibri" w:cs="Arial"/>
+                <w:iCs/>
+                <w:color w:val="002060"/>
+                <w:sz w:val="20"/>
+                <w:szCs w:val="20"/>
+                <w:lang w:val="es-ES" w:eastAsia="es-CL"/>
+              </w:rPr>
+              <w:t xml:space="preserve"> han experimentado algunos retrasos debido a ciertos </w:t>
+            </w:r>
+            <w:r>
+              <w:rPr>
+                <w:rFonts w:ascii="Calibri" w:hAnsi="Calibri" w:cs="Arial"/>
+                <w:b/>
+                <w:bCs/>
+                <w:iCs/>
+                <w:color w:val="002060"/>
+                <w:sz w:val="20"/>
+                <w:szCs w:val="20"/>
+                <w:lang w:val="es-ES" w:eastAsia="es-CL"/>
+              </w:rPr>
+              <w:t>detalles técnicos</w:t>
+            </w:r>
+            <w:r>
+              <w:rPr>
+                <w:rFonts w:ascii="Calibri" w:hAnsi="Calibri" w:cs="Arial"/>
+                <w:iCs/>
+                <w:color w:val="002060"/>
+                <w:sz w:val="20"/>
+                <w:szCs w:val="20"/>
+                <w:lang w:val="es-ES" w:eastAsia="es-CL"/>
+              </w:rPr>
+              <w:t xml:space="preserve"> que han surgido durante la etapa de verificación.</w:t>
+            </w:r>
+          </w:p>
+          <w:p>
+            <w:pPr>
+              <w:jc w:val="both"/>
+              <w:rPr>
+                <w:rFonts w:ascii="Calibri" w:hAnsi="Calibri" w:cs="Arial"/>
+                <w:b/>
+                <w:bCs/>
+                <w:iCs/>
+                <w:color w:val="002060"/>
+                <w:sz w:val="20"/>
+                <w:szCs w:val="20"/>
+                <w:lang w:val="es-ES" w:eastAsia="es-CL"/>
+              </w:rPr>
+            </w:pPr>
+            <w:r>
+              <w:rPr>
+                <w:rFonts w:ascii="Calibri" w:hAnsi="Calibri" w:cs="Arial"/>
+                <w:b/>
+                <w:bCs/>
+                <w:iCs/>
+                <w:color w:val="002060"/>
+                <w:sz w:val="20"/>
+                <w:szCs w:val="20"/>
+                <w:lang w:val="es-ES" w:eastAsia="es-CL"/>
+              </w:rPr>
+              <w:t>Motivos del retraso en las pruebas de QA:</w:t>
+            </w:r>
+          </w:p>
+          <w:p>
+            <w:pPr>
+              <w:jc w:val="both"/>
+              <w:rPr>
+                <w:rFonts w:ascii="Calibri" w:hAnsi="Calibri" w:cs="Arial"/>
+                <w:iCs/>
+                <w:color w:val="002060"/>
+                <w:sz w:val="20"/>
+                <w:szCs w:val="20"/>
+                <w:lang w:val="es-ES" w:eastAsia="es-CL"/>
+              </w:rPr>
+            </w:pPr>
+            <w:r>
+              <w:rPr>
+                <w:rFonts w:ascii="Calibri" w:hAnsi="Calibri" w:cs="Arial"/>
+                <w:iCs/>
+                <w:color w:val="002060"/>
+                <w:sz w:val="20"/>
+                <w:szCs w:val="20"/>
+                <w:lang w:val="es-ES" w:eastAsia="es-CL"/>
+              </w:rPr>
+              <w:t>Estos retrasos se deben a la identificación de casos puntuales que requieren ajustes adicionales para garantizar la correcta funcionalidad del sistema en diferentes escenarios. Si bien estos detalles no comprometen la estabilidad general del proyecto, es fundamental abordarlos para asegurar la máxima calidad en la entrega final.</w:t>
+            </w:r>
+          </w:p>
+          <w:p>
+            <w:pPr>
+              <w:jc w:val="both"/>
+              <w:rPr>
+                <w:rFonts w:ascii="Calibri" w:hAnsi="Calibri" w:cs="Arial"/>
+                <w:b/>
+                <w:bCs/>
+                <w:iCs/>
+                <w:color w:val="002060"/>
+                <w:sz w:val="20"/>
+                <w:szCs w:val="20"/>
+                <w:lang w:val="es-ES" w:eastAsia="es-CL"/>
+              </w:rPr>
+            </w:pPr>
+            <w:r>
+              <w:rPr>
+                <w:rFonts w:ascii="Calibri" w:hAnsi="Calibri" w:cs="Arial"/>
+                <w:b/>
+                <w:bCs/>
+                <w:iCs/>
+                <w:color w:val="002060"/>
+                <w:sz w:val="20"/>
+                <w:szCs w:val="20"/>
+                <w:lang w:val="es-ES" w:eastAsia="es-CL"/>
+              </w:rPr>
+              <w:t>Estrategias para avanzar:</w:t>
+            </w:r>
+          </w:p>
+          <w:p>
+            <w:pPr>
+              <w:jc w:val="both"/>
+              <w:rPr>
+                <w:rFonts w:ascii="Calibri" w:hAnsi="Calibri" w:cs="Arial"/>
+                <w:iCs/>
+                <w:color w:val="002060"/>
+                <w:sz w:val="20"/>
+                <w:szCs w:val="20"/>
+                <w:lang w:val="es-ES" w:eastAsia="es-CL"/>
+              </w:rPr>
+            </w:pPr>
+            <w:r>
+              <w:rPr>
+                <w:rFonts w:ascii="Calibri" w:hAnsi="Calibri" w:cs="Arial"/>
+                <w:iCs/>
+                <w:color w:val="002060"/>
+                <w:sz w:val="20"/>
+                <w:szCs w:val="20"/>
+                <w:lang w:val="es-ES" w:eastAsia="es-CL"/>
+              </w:rPr>
+              <w:t>Para mitigar este retraso, estamos implementando las siguientes acciones:</w:t>
+            </w:r>
+          </w:p>
+          <w:p>
+            <w:pPr>
+              <w:numPr>
+                <w:ilvl w:val="0"/>
+                <w:numId w:val="4"/>
+              </w:numPr>
+              <w:jc w:val="both"/>
+              <w:rPr>
+                <w:rFonts w:ascii="Calibri" w:hAnsi="Calibri" w:cs="Arial"/>
+                <w:iCs/>
+                <w:color w:val="002060"/>
+                <w:sz w:val="20"/>
+                <w:szCs w:val="20"/>
+                <w:lang w:val="es-ES" w:eastAsia="es-CL"/>
+              </w:rPr>
+            </w:pPr>
+            <w:r>
+              <w:rPr>
+                <w:rFonts w:ascii="Calibri" w:hAnsi="Calibri" w:cs="Arial"/>
+                <w:b/>
+                <w:bCs/>
+                <w:iCs/>
+                <w:color w:val="002060"/>
+                <w:sz w:val="20"/>
+                <w:szCs w:val="20"/>
+                <w:lang w:val="es-ES" w:eastAsia="es-CL"/>
+              </w:rPr>
+              <w:t>Optimización de tiempos:</w:t>
+            </w:r>
+            <w:r>
+              <w:rPr>
+                <w:rFonts w:ascii="Calibri" w:hAnsi="Calibri" w:cs="Arial"/>
+                <w:iCs/>
+                <w:color w:val="002060"/>
+                <w:sz w:val="20"/>
+                <w:szCs w:val="20"/>
+                <w:lang w:val="es-ES" w:eastAsia="es-CL"/>
+              </w:rPr>
+              <w:t xml:space="preserve"> Priorizar las pruebas de los módulos que ya están completamente desarrollados, mientras se ajustan los detalles necesarios.</w:t>
+            </w:r>
+          </w:p>
+          <w:p>
+            <w:pPr>
+              <w:numPr>
+                <w:ilvl w:val="0"/>
+                <w:numId w:val="4"/>
+              </w:numPr>
+              <w:jc w:val="both"/>
+              <w:rPr>
+                <w:rFonts w:ascii="Calibri" w:hAnsi="Calibri" w:cs="Arial"/>
+                <w:iCs/>
+                <w:color w:val="002060"/>
+                <w:sz w:val="20"/>
+                <w:szCs w:val="20"/>
+                <w:lang w:val="es-ES" w:eastAsia="es-CL"/>
+              </w:rPr>
+            </w:pPr>
+            <w:r>
+              <w:rPr>
+                <w:rFonts w:ascii="Calibri" w:hAnsi="Calibri" w:cs="Arial"/>
+                <w:b/>
+                <w:bCs/>
+                <w:iCs/>
+                <w:color w:val="002060"/>
+                <w:sz w:val="20"/>
+                <w:szCs w:val="20"/>
+                <w:lang w:val="es-ES" w:eastAsia="es-CL"/>
+              </w:rPr>
+              <w:t>Refuerzo en el equipo de QA:</w:t>
+            </w:r>
+            <w:r>
+              <w:rPr>
+                <w:rFonts w:ascii="Calibri" w:hAnsi="Calibri" w:cs="Arial"/>
+                <w:iCs/>
+                <w:color w:val="002060"/>
+                <w:sz w:val="20"/>
+                <w:szCs w:val="20"/>
+                <w:lang w:val="es-ES" w:eastAsia="es-CL"/>
+              </w:rPr>
+              <w:t xml:space="preserve"> Hemos asignado recursos adicionales para agilizar esta fase, asegurando que se complete dentro del nuevo marco de tiempo sin afectar la calidad.</w:t>
+            </w:r>
+          </w:p>
+          <w:p>
+            <w:pPr>
+              <w:numPr>
+                <w:ilvl w:val="0"/>
+                <w:numId w:val="4"/>
+              </w:numPr>
+              <w:jc w:val="both"/>
+              <w:rPr>
+                <w:rFonts w:ascii="Calibri" w:hAnsi="Calibri" w:cs="Arial"/>
+                <w:iCs/>
+                <w:color w:val="002060"/>
+                <w:sz w:val="20"/>
+                <w:szCs w:val="20"/>
+                <w:lang w:val="es-ES" w:eastAsia="es-CL"/>
+              </w:rPr>
+            </w:pPr>
+            <w:r>
+              <w:rPr>
+                <w:rFonts w:ascii="Calibri" w:hAnsi="Calibri" w:cs="Arial"/>
+                <w:b/>
+                <w:bCs/>
+                <w:iCs/>
+                <w:color w:val="002060"/>
+                <w:sz w:val="20"/>
+                <w:szCs w:val="20"/>
+                <w:lang w:val="es-ES" w:eastAsia="es-CL"/>
+              </w:rPr>
+              <w:t>Monitoreo constante:</w:t>
+            </w:r>
+            <w:r>
+              <w:rPr>
+                <w:rFonts w:ascii="Calibri" w:hAnsi="Calibri" w:cs="Arial"/>
+                <w:iCs/>
+                <w:color w:val="002060"/>
+                <w:sz w:val="20"/>
+                <w:szCs w:val="20"/>
+                <w:lang w:val="es-ES" w:eastAsia="es-CL"/>
+              </w:rPr>
+              <w:t xml:space="preserve"> Incrementaremos la frecuencia de las revisiones para abordar rápidamente cualquier nuevo inconveniente que surja, manteniendo el avance del proyecto dentro de los plazos establecidos.</w:t>
+            </w:r>
+          </w:p>
+          <w:p>
+            <w:pPr>
+              <w:jc w:val="both"/>
+              <w:rPr>
+                <w:rFonts w:ascii="Calibri" w:hAnsi="Calibri" w:cs="Arial"/>
+                <w:iCs/>
+                <w:color w:val="002060"/>
+                <w:sz w:val="20"/>
+                <w:szCs w:val="20"/>
+                <w:lang w:val="es-ES" w:eastAsia="es-CL"/>
+              </w:rPr>
+            </w:pPr>
+            <w:r>
+              <w:rPr>
+                <w:rFonts w:ascii="Calibri" w:hAnsi="Calibri" w:cs="Arial"/>
+                <w:iCs/>
+                <w:color w:val="002060"/>
+                <w:sz w:val="20"/>
+                <w:szCs w:val="20"/>
+                <w:lang w:val="es-ES" w:eastAsia="es-CL"/>
+              </w:rPr>
+              <w:t>Con estas medidas, esperamos superar los retrasos sin impactar el cumplimiento del cronograma global del proyecto.</w:t>
+            </w:r>
+          </w:p>
+          <w:p>
+            <w:pPr>
+              <w:jc w:val="both"/>
+              <w:rPr>
+                <w:rFonts w:ascii="Calibri" w:hAnsi="Calibri" w:cs="Arial"/>
+                <w:iCs/>
+                <w:color w:val="002060"/>
+                <w:sz w:val="20"/>
+                <w:szCs w:val="20"/>
+                <w:lang w:eastAsia="es-CL"/>
+              </w:rPr>
+            </w:pPr>
           </w:p>
           <w:p>
             <w:pPr>
@@ -3300,7 +4384,7 @@
       </w:pPr>
     </w:p>
     <w:sectPr>
-      <w:headerReference w:type="default" r:id="rId10"/>
+      <w:headerReference w:type="default" r:id="rId11"/>
       <w:pgSz w:w="11906" w:h="16838"/>
       <w:pgMar w:top="1417" w:right="1701" w:bottom="1417" w:left="1701" w:header="708" w:footer="708" w:gutter="0"/>
       <w:cols w:space="708"/>
@@ -3311,7 +4395,7 @@
 </file>
 
 <file path=word/endnotes.xml><?xml version="1.0" encoding="utf-8"?>
-<w:endnotes xmlns:wpc="http://schemas.microsoft.com/office/word/2010/wordprocessingCanvas" xmlns:cx="http://schemas.microsoft.com/office/drawing/2014/chartex" xmlns:mc="http://schemas.openxmlformats.org/markup-compatibility/2006" xmlns:o="urn:schemas-microsoft-com:office:office" xmlns:r="http://schemas.openxmlformats.org/officeDocument/2006/relationships" xmlns:m="http://schemas.openxmlformats.org/officeDocument/2006/math" xmlns:v="urn:schemas-microsoft-com:vml" xmlns:wp14="http://schemas.microsoft.com/office/word/2010/wordprocessingDrawing" xmlns:wp="http://schemas.openxmlformats.org/drawingml/2006/wordprocessingDrawing" xmlns:w10="urn:schemas-microsoft-com:office:word" xmlns:w="http://schemas.openxmlformats.org/wordprocessingml/2006/main" xmlns:w14="http://schemas.microsoft.com/office/word/2010/wordml" xmlns:w15="http://schemas.microsoft.com/office/word/2012/wordml" xmlns:w16se="http://schemas.microsoft.com/office/word/2015/wordml/symex" xmlns:wpg="http://schemas.microsoft.com/office/word/2010/wordprocessingGroup" xmlns:wpi="http://schemas.microsoft.com/office/word/2010/wordprocessingInk" xmlns:wne="http://schemas.microsoft.com/office/word/2006/wordml" xmlns:wps="http://schemas.microsoft.com/office/word/2010/wordprocessingShape" mc:Ignorable="w14 w15 w16se wp14">
+<w:endnotes xmlns:wpc="http://schemas.microsoft.com/office/word/2010/wordprocessingCanvas" xmlns:cx="http://schemas.microsoft.com/office/drawing/2014/chartex" xmlns:cx1="http://schemas.microsoft.com/office/drawing/2015/9/8/chartex" xmlns:cx2="http://schemas.microsoft.com/office/drawing/2015/10/21/chartex" xmlns:cx3="http://schemas.microsoft.com/office/drawing/2016/5/9/chartex" xmlns:cx4="http://schemas.microsoft.com/office/drawing/2016/5/10/chartex" xmlns:cx5="http://schemas.microsoft.com/office/drawing/2016/5/11/chartex" xmlns:cx6="http://schemas.microsoft.com/office/drawing/2016/5/12/chartex" xmlns:cx7="http://schemas.microsoft.com/office/drawing/2016/5/13/chartex" xmlns:cx8="http://schemas.microsoft.com/office/drawing/2016/5/14/chartex" xmlns:mc="http://schemas.openxmlformats.org/markup-compatibility/2006" xmlns:aink="http://schemas.microsoft.com/office/drawing/2016/ink" xmlns:am3d="http://schemas.microsoft.com/office/drawing/2017/model3d" xmlns:o="urn:schemas-microsoft-com:office:office" xmlns:oel="http://schemas.microsoft.com/office/2019/extlst" xmlns:r="http://schemas.openxmlformats.org/officeDocument/2006/relationships" xmlns:m="http://schemas.openxmlformats.org/officeDocument/2006/math" xmlns:v="urn:schemas-microsoft-com:vml" xmlns:wp14="http://schemas.microsoft.com/office/word/2010/wordprocessingDrawing" xmlns:wp="http://schemas.openxmlformats.org/drawingml/2006/wordprocessingDrawing" xmlns:w10="urn:schemas-microsoft-com:office:word" xmlns:w="http://schemas.openxmlformats.org/wordprocessingml/2006/main" xmlns:w14="http://schemas.microsoft.com/office/word/2010/wordml" xmlns:w15="http://schemas.microsoft.com/office/word/2012/wordml" xmlns:w16cex="http://schemas.microsoft.com/office/word/2018/wordml/cex" xmlns:w16cid="http://schemas.microsoft.com/office/word/2016/wordml/cid" xmlns:w16="http://schemas.microsoft.com/office/word/2018/wordml" xmlns:w16du="http://schemas.microsoft.com/office/word/2023/wordml/word16du" xmlns:w16sdtdh="http://schemas.microsoft.com/office/word/2020/wordml/sdtdatahash" xmlns:w16se="http://schemas.microsoft.com/office/word/2015/wordml/symex" xmlns:wpg="http://schemas.microsoft.com/office/word/2010/wordprocessingGroup" xmlns:wpi="http://schemas.microsoft.com/office/word/2010/wordprocessingInk" xmlns:wne="http://schemas.microsoft.com/office/word/2006/wordml" xmlns:wps="http://schemas.microsoft.com/office/word/2010/wordprocessingShape" mc:Ignorable="w14 w15 w16se w16cid w16 w16cex w16sdtdh w16du wp14">
   <w:endnote w:type="separator" w:id="-1">
     <w:p>
       <w:pPr>
@@ -3336,7 +4420,7 @@
 </file>
 
 <file path=word/footnotes.xml><?xml version="1.0" encoding="utf-8"?>
-<w:footnotes xmlns:wpc="http://schemas.microsoft.com/office/word/2010/wordprocessingCanvas" xmlns:cx="http://schemas.microsoft.com/office/drawing/2014/chartex" xmlns:mc="http://schemas.openxmlformats.org/markup-compatibility/2006" xmlns:o="urn:schemas-microsoft-com:office:office" xmlns:r="http://schemas.openxmlformats.org/officeDocument/2006/relationships" xmlns:m="http://schemas.openxmlformats.org/officeDocument/2006/math" xmlns:v="urn:schemas-microsoft-com:vml" xmlns:wp14="http://schemas.microsoft.com/office/word/2010/wordprocessingDrawing" xmlns:wp="http://schemas.openxmlformats.org/drawingml/2006/wordprocessingDrawing" xmlns:w10="urn:schemas-microsoft-com:office:word" xmlns:w="http://schemas.openxmlformats.org/wordprocessingml/2006/main" xmlns:w14="http://schemas.microsoft.com/office/word/2010/wordml" xmlns:w15="http://schemas.microsoft.com/office/word/2012/wordml" xmlns:w16se="http://schemas.microsoft.com/office/word/2015/wordml/symex" xmlns:wpg="http://schemas.microsoft.com/office/word/2010/wordprocessingGroup" xmlns:wpi="http://schemas.microsoft.com/office/word/2010/wordprocessingInk" xmlns:wne="http://schemas.microsoft.com/office/word/2006/wordml" xmlns:wps="http://schemas.microsoft.com/office/word/2010/wordprocessingShape" mc:Ignorable="w14 w15 w16se wp14">
+<w:footnotes xmlns:wpc="http://schemas.microsoft.com/office/word/2010/wordprocessingCanvas" xmlns:cx="http://schemas.microsoft.com/office/drawing/2014/chartex" xmlns:cx1="http://schemas.microsoft.com/office/drawing/2015/9/8/chartex" xmlns:cx2="http://schemas.microsoft.com/office/drawing/2015/10/21/chartex" xmlns:cx3="http://schemas.microsoft.com/office/drawing/2016/5/9/chartex" xmlns:cx4="http://schemas.microsoft.com/office/drawing/2016/5/10/chartex" xmlns:cx5="http://schemas.microsoft.com/office/drawing/2016/5/11/chartex" xmlns:cx6="http://schemas.microsoft.com/office/drawing/2016/5/12/chartex" xmlns:cx7="http://schemas.microsoft.com/office/drawing/2016/5/13/chartex" xmlns:cx8="http://schemas.microsoft.com/office/drawing/2016/5/14/chartex" xmlns:mc="http://schemas.openxmlformats.org/markup-compatibility/2006" xmlns:aink="http://schemas.microsoft.com/office/drawing/2016/ink" xmlns:am3d="http://schemas.microsoft.com/office/drawing/2017/model3d" xmlns:o="urn:schemas-microsoft-com:office:office" xmlns:oel="http://schemas.microsoft.com/office/2019/extlst" xmlns:r="http://schemas.openxmlformats.org/officeDocument/2006/relationships" xmlns:m="http://schemas.openxmlformats.org/officeDocument/2006/math" xmlns:v="urn:schemas-microsoft-com:vml" xmlns:wp14="http://schemas.microsoft.com/office/word/2010/wordprocessingDrawing" xmlns:wp="http://schemas.openxmlformats.org/drawingml/2006/wordprocessingDrawing" xmlns:w10="urn:schemas-microsoft-com:office:word" xmlns:w="http://schemas.openxmlformats.org/wordprocessingml/2006/main" xmlns:w14="http://schemas.microsoft.com/office/word/2010/wordml" xmlns:w15="http://schemas.microsoft.com/office/word/2012/wordml" xmlns:w16cex="http://schemas.microsoft.com/office/word/2018/wordml/cex" xmlns:w16cid="http://schemas.microsoft.com/office/word/2016/wordml/cid" xmlns:w16="http://schemas.microsoft.com/office/word/2018/wordml" xmlns:w16du="http://schemas.microsoft.com/office/word/2023/wordml/word16du" xmlns:w16sdtdh="http://schemas.microsoft.com/office/word/2020/wordml/sdtdatahash" xmlns:w16se="http://schemas.microsoft.com/office/word/2015/wordml/symex" xmlns:wpg="http://schemas.microsoft.com/office/word/2010/wordprocessingGroup" xmlns:wpi="http://schemas.microsoft.com/office/word/2010/wordprocessingInk" xmlns:wne="http://schemas.microsoft.com/office/word/2006/wordml" xmlns:wps="http://schemas.microsoft.com/office/word/2010/wordprocessingShape" mc:Ignorable="w14 w15 w16se w16cid w16 w16cex w16sdtdh w16du wp14">
   <w:footnote w:type="separator" w:id="-1">
     <w:p>
       <w:pPr>
@@ -3419,7 +4503,7 @@
 </file>
 
 <file path=word/header1.xml><?xml version="1.0" encoding="utf-8"?>
-<w:hdr xmlns:wpc="http://schemas.microsoft.com/office/word/2010/wordprocessingCanvas" xmlns:cx="http://schemas.microsoft.com/office/drawing/2014/chartex" xmlns:mc="http://schemas.openxmlformats.org/markup-compatibility/2006" xmlns:o="urn:schemas-microsoft-com:office:office" xmlns:r="http://schemas.openxmlformats.org/officeDocument/2006/relationships" xmlns:m="http://schemas.openxmlformats.org/officeDocument/2006/math" xmlns:v="urn:schemas-microsoft-com:vml" xmlns:wp14="http://schemas.microsoft.com/office/word/2010/wordprocessingDrawing" xmlns:wp="http://schemas.openxmlformats.org/drawingml/2006/wordprocessingDrawing" xmlns:w10="urn:schemas-microsoft-com:office:word" xmlns:w="http://schemas.openxmlformats.org/wordprocessingml/2006/main" xmlns:w14="http://schemas.microsoft.com/office/word/2010/wordml" xmlns:w15="http://schemas.microsoft.com/office/word/2012/wordml" xmlns:w16se="http://schemas.microsoft.com/office/word/2015/wordml/symex" xmlns:wpg="http://schemas.microsoft.com/office/word/2010/wordprocessingGroup" xmlns:wpi="http://schemas.microsoft.com/office/word/2010/wordprocessingInk" xmlns:wne="http://schemas.microsoft.com/office/word/2006/wordml" xmlns:wps="http://schemas.microsoft.com/office/word/2010/wordprocessingShape" mc:Ignorable="w14 w15 w16se wp14">
+<w:hdr xmlns:wpc="http://schemas.microsoft.com/office/word/2010/wordprocessingCanvas" xmlns:cx="http://schemas.microsoft.com/office/drawing/2014/chartex" xmlns:cx1="http://schemas.microsoft.com/office/drawing/2015/9/8/chartex" xmlns:cx2="http://schemas.microsoft.com/office/drawing/2015/10/21/chartex" xmlns:cx3="http://schemas.microsoft.com/office/drawing/2016/5/9/chartex" xmlns:cx4="http://schemas.microsoft.com/office/drawing/2016/5/10/chartex" xmlns:cx5="http://schemas.microsoft.com/office/drawing/2016/5/11/chartex" xmlns:cx6="http://schemas.microsoft.com/office/drawing/2016/5/12/chartex" xmlns:cx7="http://schemas.microsoft.com/office/drawing/2016/5/13/chartex" xmlns:cx8="http://schemas.microsoft.com/office/drawing/2016/5/14/chartex" xmlns:mc="http://schemas.openxmlformats.org/markup-compatibility/2006" xmlns:aink="http://schemas.microsoft.com/office/drawing/2016/ink" xmlns:am3d="http://schemas.microsoft.com/office/drawing/2017/model3d" xmlns:o="urn:schemas-microsoft-com:office:office" xmlns:oel="http://schemas.microsoft.com/office/2019/extlst" xmlns:r="http://schemas.openxmlformats.org/officeDocument/2006/relationships" xmlns:m="http://schemas.openxmlformats.org/officeDocument/2006/math" xmlns:v="urn:schemas-microsoft-com:vml" xmlns:wp14="http://schemas.microsoft.com/office/word/2010/wordprocessingDrawing" xmlns:wp="http://schemas.openxmlformats.org/drawingml/2006/wordprocessingDrawing" xmlns:w10="urn:schemas-microsoft-com:office:word" xmlns:w="http://schemas.openxmlformats.org/wordprocessingml/2006/main" xmlns:w14="http://schemas.microsoft.com/office/word/2010/wordml" xmlns:w15="http://schemas.microsoft.com/office/word/2012/wordml" xmlns:w16cex="http://schemas.microsoft.com/office/word/2018/wordml/cex" xmlns:w16cid="http://schemas.microsoft.com/office/word/2016/wordml/cid" xmlns:w16="http://schemas.microsoft.com/office/word/2018/wordml" xmlns:w16du="http://schemas.microsoft.com/office/word/2023/wordml/word16du" xmlns:w16sdtdh="http://schemas.microsoft.com/office/word/2020/wordml/sdtdatahash" xmlns:w16se="http://schemas.microsoft.com/office/word/2015/wordml/symex" xmlns:wpg="http://schemas.microsoft.com/office/word/2010/wordprocessingGroup" xmlns:wpi="http://schemas.microsoft.com/office/word/2010/wordprocessingInk" xmlns:wne="http://schemas.microsoft.com/office/word/2006/wordml" xmlns:wps="http://schemas.microsoft.com/office/word/2010/wordprocessingShape" mc:Ignorable="w14 w15 w16se w16cid w16 w16cex w16sdtdh w16du wp14">
   <w:tbl>
     <w:tblPr>
       <w:tblStyle w:val="Tablaconcuadrcula1"/>
@@ -3644,8 +4728,306 @@
 </file>
 
 <file path=word/numbering.xml><?xml version="1.0" encoding="utf-8"?>
-<w:numbering xmlns:wpc="http://schemas.microsoft.com/office/word/2010/wordprocessingCanvas" xmlns:cx="http://schemas.microsoft.com/office/drawing/2014/chartex" xmlns:mc="http://schemas.openxmlformats.org/markup-compatibility/2006" xmlns:o="urn:schemas-microsoft-com:office:office" xmlns:r="http://schemas.openxmlformats.org/officeDocument/2006/relationships" xmlns:m="http://schemas.openxmlformats.org/officeDocument/2006/math" xmlns:v="urn:schemas-microsoft-com:vml" xmlns:wp14="http://schemas.microsoft.com/office/word/2010/wordprocessingDrawing" xmlns:wp="http://schemas.openxmlformats.org/drawingml/2006/wordprocessingDrawing" xmlns:w10="urn:schemas-microsoft-com:office:word" xmlns:w="http://schemas.openxmlformats.org/wordprocessingml/2006/main" xmlns:w14="http://schemas.microsoft.com/office/word/2010/wordml" xmlns:w15="http://schemas.microsoft.com/office/word/2012/wordml" xmlns:w16se="http://schemas.microsoft.com/office/word/2015/wordml/symex" xmlns:wpg="http://schemas.microsoft.com/office/word/2010/wordprocessingGroup" xmlns:wpi="http://schemas.microsoft.com/office/word/2010/wordprocessingInk" xmlns:wne="http://schemas.microsoft.com/office/word/2006/wordml" xmlns:wps="http://schemas.microsoft.com/office/word/2010/wordprocessingShape" mc:Ignorable="w14 w15 w16se wp14">
+<w:numbering xmlns:wpc="http://schemas.microsoft.com/office/word/2010/wordprocessingCanvas" xmlns:cx="http://schemas.microsoft.com/office/drawing/2014/chartex" xmlns:cx1="http://schemas.microsoft.com/office/drawing/2015/9/8/chartex" xmlns:cx2="http://schemas.microsoft.com/office/drawing/2015/10/21/chartex" xmlns:cx3="http://schemas.microsoft.com/office/drawing/2016/5/9/chartex" xmlns:cx4="http://schemas.microsoft.com/office/drawing/2016/5/10/chartex" xmlns:cx5="http://schemas.microsoft.com/office/drawing/2016/5/11/chartex" xmlns:cx6="http://schemas.microsoft.com/office/drawing/2016/5/12/chartex" xmlns:cx7="http://schemas.microsoft.com/office/drawing/2016/5/13/chartex" xmlns:cx8="http://schemas.microsoft.com/office/drawing/2016/5/14/chartex" xmlns:mc="http://schemas.openxmlformats.org/markup-compatibility/2006" xmlns:aink="http://schemas.microsoft.com/office/drawing/2016/ink" xmlns:am3d="http://schemas.microsoft.com/office/drawing/2017/model3d" xmlns:o="urn:schemas-microsoft-com:office:office" xmlns:oel="http://schemas.microsoft.com/office/2019/extlst" xmlns:r="http://schemas.openxmlformats.org/officeDocument/2006/relationships" xmlns:m="http://schemas.openxmlformats.org/officeDocument/2006/math" xmlns:v="urn:schemas-microsoft-com:vml" xmlns:wp14="http://schemas.microsoft.com/office/word/2010/wordprocessingDrawing" xmlns:wp="http://schemas.openxmlformats.org/drawingml/2006/wordprocessingDrawing" xmlns:w10="urn:schemas-microsoft-com:office:word" xmlns:w="http://schemas.openxmlformats.org/wordprocessingml/2006/main" xmlns:w14="http://schemas.microsoft.com/office/word/2010/wordml" xmlns:w15="http://schemas.microsoft.com/office/word/2012/wordml" xmlns:w16cex="http://schemas.microsoft.com/office/word/2018/wordml/cex" xmlns:w16cid="http://schemas.microsoft.com/office/word/2016/wordml/cid" xmlns:w16="http://schemas.microsoft.com/office/word/2018/wordml" xmlns:w16du="http://schemas.microsoft.com/office/word/2023/wordml/word16du" xmlns:w16sdtdh="http://schemas.microsoft.com/office/word/2020/wordml/sdtdatahash" xmlns:w16se="http://schemas.microsoft.com/office/word/2015/wordml/symex" xmlns:wpg="http://schemas.microsoft.com/office/word/2010/wordprocessingGroup" xmlns:wpi="http://schemas.microsoft.com/office/word/2010/wordprocessingInk" xmlns:wne="http://schemas.microsoft.com/office/word/2006/wordml" xmlns:wps="http://schemas.microsoft.com/office/word/2010/wordprocessingShape" mc:Ignorable="w14 w15 w16se w16cid w16 w16cex w16sdtdh w16du wp14">
   <w:abstractNum w:abstractNumId="0" w15:restartNumberingAfterBreak="0">
+    <w:nsid w:val="16044C9A"/>
+    <w:multiLevelType w:val="multilevel"/>
+    <w:tmpl w:val="0C4AAEE2"/>
+    <w:lvl w:ilvl="0">
+      <w:start w:val="1"/>
+      <w:numFmt w:val="bullet"/>
+      <w:lvlText w:val=""/>
+      <w:lvlJc w:val="left"/>
+      <w:pPr>
+        <w:tabs>
+          <w:tab w:val="num" w:pos="720"/>
+        </w:tabs>
+        <w:ind w:left="720" w:hanging="360"/>
+      </w:pPr>
+      <w:rPr>
+        <w:rFonts w:ascii="Symbol" w:hAnsi="Symbol" w:hint="default"/>
+        <w:sz w:val="20"/>
+      </w:rPr>
+    </w:lvl>
+    <w:lvl w:ilvl="1" w:tentative="1">
+      <w:start w:val="1"/>
+      <w:numFmt w:val="bullet"/>
+      <w:lvlText w:val="o"/>
+      <w:lvlJc w:val="left"/>
+      <w:pPr>
+        <w:tabs>
+          <w:tab w:val="num" w:pos="1440"/>
+        </w:tabs>
+        <w:ind w:left="1440" w:hanging="360"/>
+      </w:pPr>
+      <w:rPr>
+        <w:rFonts w:ascii="Courier New" w:hAnsi="Courier New" w:hint="default"/>
+        <w:sz w:val="20"/>
+      </w:rPr>
+    </w:lvl>
+    <w:lvl w:ilvl="2" w:tentative="1">
+      <w:start w:val="1"/>
+      <w:numFmt w:val="bullet"/>
+      <w:lvlText w:val=""/>
+      <w:lvlJc w:val="left"/>
+      <w:pPr>
+        <w:tabs>
+          <w:tab w:val="num" w:pos="2160"/>
+        </w:tabs>
+        <w:ind w:left="2160" w:hanging="360"/>
+      </w:pPr>
+      <w:rPr>
+        <w:rFonts w:ascii="Wingdings" w:hAnsi="Wingdings" w:hint="default"/>
+        <w:sz w:val="20"/>
+      </w:rPr>
+    </w:lvl>
+    <w:lvl w:ilvl="3" w:tentative="1">
+      <w:start w:val="1"/>
+      <w:numFmt w:val="bullet"/>
+      <w:lvlText w:val=""/>
+      <w:lvlJc w:val="left"/>
+      <w:pPr>
+        <w:tabs>
+          <w:tab w:val="num" w:pos="2880"/>
+        </w:tabs>
+        <w:ind w:left="2880" w:hanging="360"/>
+      </w:pPr>
+      <w:rPr>
+        <w:rFonts w:ascii="Wingdings" w:hAnsi="Wingdings" w:hint="default"/>
+        <w:sz w:val="20"/>
+      </w:rPr>
+    </w:lvl>
+    <w:lvl w:ilvl="4" w:tentative="1">
+      <w:start w:val="1"/>
+      <w:numFmt w:val="bullet"/>
+      <w:lvlText w:val=""/>
+      <w:lvlJc w:val="left"/>
+      <w:pPr>
+        <w:tabs>
+          <w:tab w:val="num" w:pos="3600"/>
+        </w:tabs>
+        <w:ind w:left="3600" w:hanging="360"/>
+      </w:pPr>
+      <w:rPr>
+        <w:rFonts w:ascii="Wingdings" w:hAnsi="Wingdings" w:hint="default"/>
+        <w:sz w:val="20"/>
+      </w:rPr>
+    </w:lvl>
+    <w:lvl w:ilvl="5" w:tentative="1">
+      <w:start w:val="1"/>
+      <w:numFmt w:val="bullet"/>
+      <w:lvlText w:val=""/>
+      <w:lvlJc w:val="left"/>
+      <w:pPr>
+        <w:tabs>
+          <w:tab w:val="num" w:pos="4320"/>
+        </w:tabs>
+        <w:ind w:left="4320" w:hanging="360"/>
+      </w:pPr>
+      <w:rPr>
+        <w:rFonts w:ascii="Wingdings" w:hAnsi="Wingdings" w:hint="default"/>
+        <w:sz w:val="20"/>
+      </w:rPr>
+    </w:lvl>
+    <w:lvl w:ilvl="6" w:tentative="1">
+      <w:start w:val="1"/>
+      <w:numFmt w:val="bullet"/>
+      <w:lvlText w:val=""/>
+      <w:lvlJc w:val="left"/>
+      <w:pPr>
+        <w:tabs>
+          <w:tab w:val="num" w:pos="5040"/>
+        </w:tabs>
+        <w:ind w:left="5040" w:hanging="360"/>
+      </w:pPr>
+      <w:rPr>
+        <w:rFonts w:ascii="Wingdings" w:hAnsi="Wingdings" w:hint="default"/>
+        <w:sz w:val="20"/>
+      </w:rPr>
+    </w:lvl>
+    <w:lvl w:ilvl="7" w:tentative="1">
+      <w:start w:val="1"/>
+      <w:numFmt w:val="bullet"/>
+      <w:lvlText w:val=""/>
+      <w:lvlJc w:val="left"/>
+      <w:pPr>
+        <w:tabs>
+          <w:tab w:val="num" w:pos="5760"/>
+        </w:tabs>
+        <w:ind w:left="5760" w:hanging="360"/>
+      </w:pPr>
+      <w:rPr>
+        <w:rFonts w:ascii="Wingdings" w:hAnsi="Wingdings" w:hint="default"/>
+        <w:sz w:val="20"/>
+      </w:rPr>
+    </w:lvl>
+    <w:lvl w:ilvl="8" w:tentative="1">
+      <w:start w:val="1"/>
+      <w:numFmt w:val="bullet"/>
+      <w:lvlText w:val=""/>
+      <w:lvlJc w:val="left"/>
+      <w:pPr>
+        <w:tabs>
+          <w:tab w:val="num" w:pos="6480"/>
+        </w:tabs>
+        <w:ind w:left="6480" w:hanging="360"/>
+      </w:pPr>
+      <w:rPr>
+        <w:rFonts w:ascii="Wingdings" w:hAnsi="Wingdings" w:hint="default"/>
+        <w:sz w:val="20"/>
+      </w:rPr>
+    </w:lvl>
+  </w:abstractNum>
+  <w:abstractNum w:abstractNumId="1" w15:restartNumberingAfterBreak="0">
+    <w:nsid w:val="2BE4104B"/>
+    <w:multiLevelType w:val="multilevel"/>
+    <w:tmpl w:val="6C38123E"/>
+    <w:lvl w:ilvl="0">
+      <w:start w:val="1"/>
+      <w:numFmt w:val="bullet"/>
+      <w:lvlText w:val=""/>
+      <w:lvlJc w:val="left"/>
+      <w:pPr>
+        <w:tabs>
+          <w:tab w:val="num" w:pos="720"/>
+        </w:tabs>
+        <w:ind w:left="720" w:hanging="360"/>
+      </w:pPr>
+      <w:rPr>
+        <w:rFonts w:ascii="Symbol" w:hAnsi="Symbol" w:hint="default"/>
+        <w:sz w:val="20"/>
+      </w:rPr>
+    </w:lvl>
+    <w:lvl w:ilvl="1" w:tentative="1">
+      <w:start w:val="1"/>
+      <w:numFmt w:val="bullet"/>
+      <w:lvlText w:val="o"/>
+      <w:lvlJc w:val="left"/>
+      <w:pPr>
+        <w:tabs>
+          <w:tab w:val="num" w:pos="1440"/>
+        </w:tabs>
+        <w:ind w:left="1440" w:hanging="360"/>
+      </w:pPr>
+      <w:rPr>
+        <w:rFonts w:ascii="Courier New" w:hAnsi="Courier New" w:hint="default"/>
+        <w:sz w:val="20"/>
+      </w:rPr>
+    </w:lvl>
+    <w:lvl w:ilvl="2" w:tentative="1">
+      <w:start w:val="1"/>
+      <w:numFmt w:val="bullet"/>
+      <w:lvlText w:val=""/>
+      <w:lvlJc w:val="left"/>
+      <w:pPr>
+        <w:tabs>
+          <w:tab w:val="num" w:pos="2160"/>
+        </w:tabs>
+        <w:ind w:left="2160" w:hanging="360"/>
+      </w:pPr>
+      <w:rPr>
+        <w:rFonts w:ascii="Wingdings" w:hAnsi="Wingdings" w:hint="default"/>
+        <w:sz w:val="20"/>
+      </w:rPr>
+    </w:lvl>
+    <w:lvl w:ilvl="3" w:tentative="1">
+      <w:start w:val="1"/>
+      <w:numFmt w:val="bullet"/>
+      <w:lvlText w:val=""/>
+      <w:lvlJc w:val="left"/>
+      <w:pPr>
+        <w:tabs>
+          <w:tab w:val="num" w:pos="2880"/>
+        </w:tabs>
+        <w:ind w:left="2880" w:hanging="360"/>
+      </w:pPr>
+      <w:rPr>
+        <w:rFonts w:ascii="Wingdings" w:hAnsi="Wingdings" w:hint="default"/>
+        <w:sz w:val="20"/>
+      </w:rPr>
+    </w:lvl>
+    <w:lvl w:ilvl="4" w:tentative="1">
+      <w:start w:val="1"/>
+      <w:numFmt w:val="bullet"/>
+      <w:lvlText w:val=""/>
+      <w:lvlJc w:val="left"/>
+      <w:pPr>
+        <w:tabs>
+          <w:tab w:val="num" w:pos="3600"/>
+        </w:tabs>
+        <w:ind w:left="3600" w:hanging="360"/>
+      </w:pPr>
+      <w:rPr>
+        <w:rFonts w:ascii="Wingdings" w:hAnsi="Wingdings" w:hint="default"/>
+        <w:sz w:val="20"/>
+      </w:rPr>
+    </w:lvl>
+    <w:lvl w:ilvl="5" w:tentative="1">
+      <w:start w:val="1"/>
+      <w:numFmt w:val="bullet"/>
+      <w:lvlText w:val=""/>
+      <w:lvlJc w:val="left"/>
+      <w:pPr>
+        <w:tabs>
+          <w:tab w:val="num" w:pos="4320"/>
+        </w:tabs>
+        <w:ind w:left="4320" w:hanging="360"/>
+      </w:pPr>
+      <w:rPr>
+        <w:rFonts w:ascii="Wingdings" w:hAnsi="Wingdings" w:hint="default"/>
+        <w:sz w:val="20"/>
+      </w:rPr>
+    </w:lvl>
+    <w:lvl w:ilvl="6" w:tentative="1">
+      <w:start w:val="1"/>
+      <w:numFmt w:val="bullet"/>
+      <w:lvlText w:val=""/>
+      <w:lvlJc w:val="left"/>
+      <w:pPr>
+        <w:tabs>
+          <w:tab w:val="num" w:pos="5040"/>
+        </w:tabs>
+        <w:ind w:left="5040" w:hanging="360"/>
+      </w:pPr>
+      <w:rPr>
+        <w:rFonts w:ascii="Wingdings" w:hAnsi="Wingdings" w:hint="default"/>
+        <w:sz w:val="20"/>
+      </w:rPr>
+    </w:lvl>
+    <w:lvl w:ilvl="7" w:tentative="1">
+      <w:start w:val="1"/>
+      <w:numFmt w:val="bullet"/>
+      <w:lvlText w:val=""/>
+      <w:lvlJc w:val="left"/>
+      <w:pPr>
+        <w:tabs>
+          <w:tab w:val="num" w:pos="5760"/>
+        </w:tabs>
+        <w:ind w:left="5760" w:hanging="360"/>
+      </w:pPr>
+      <w:rPr>
+        <w:rFonts w:ascii="Wingdings" w:hAnsi="Wingdings" w:hint="default"/>
+        <w:sz w:val="20"/>
+      </w:rPr>
+    </w:lvl>
+    <w:lvl w:ilvl="8" w:tentative="1">
+      <w:start w:val="1"/>
+      <w:numFmt w:val="bullet"/>
+      <w:lvlText w:val=""/>
+      <w:lvlJc w:val="left"/>
+      <w:pPr>
+        <w:tabs>
+          <w:tab w:val="num" w:pos="6480"/>
+        </w:tabs>
+        <w:ind w:left="6480" w:hanging="360"/>
+      </w:pPr>
+      <w:rPr>
+        <w:rFonts w:ascii="Wingdings" w:hAnsi="Wingdings" w:hint="default"/>
+        <w:sz w:val="20"/>
+      </w:rPr>
+    </w:lvl>
+  </w:abstractNum>
+  <w:abstractNum w:abstractNumId="2" w15:restartNumberingAfterBreak="0">
     <w:nsid w:val="2FFD4C7F"/>
     <w:multiLevelType w:val="multilevel"/>
     <w:tmpl w:val="CAF0F936"/>
@@ -3766,14 +5148,136 @@
       </w:rPr>
     </w:lvl>
   </w:abstractNum>
-  <w:num w:numId="1">
+  <w:abstractNum w:abstractNumId="3" w15:restartNumberingAfterBreak="0">
+    <w:nsid w:val="3E783A3F"/>
+    <w:multiLevelType w:val="multilevel"/>
+    <w:tmpl w:val="85F692C8"/>
+    <w:lvl w:ilvl="0">
+      <w:start w:val="1"/>
+      <w:numFmt w:val="decimal"/>
+      <w:lvlText w:val="%1."/>
+      <w:lvlJc w:val="left"/>
+      <w:pPr>
+        <w:tabs>
+          <w:tab w:val="num" w:pos="720"/>
+        </w:tabs>
+        <w:ind w:left="720" w:hanging="360"/>
+      </w:pPr>
+    </w:lvl>
+    <w:lvl w:ilvl="1" w:tentative="1">
+      <w:start w:val="1"/>
+      <w:numFmt w:val="decimal"/>
+      <w:lvlText w:val="%2."/>
+      <w:lvlJc w:val="left"/>
+      <w:pPr>
+        <w:tabs>
+          <w:tab w:val="num" w:pos="1440"/>
+        </w:tabs>
+        <w:ind w:left="1440" w:hanging="360"/>
+      </w:pPr>
+    </w:lvl>
+    <w:lvl w:ilvl="2" w:tentative="1">
+      <w:start w:val="1"/>
+      <w:numFmt w:val="decimal"/>
+      <w:lvlText w:val="%3."/>
+      <w:lvlJc w:val="left"/>
+      <w:pPr>
+        <w:tabs>
+          <w:tab w:val="num" w:pos="2160"/>
+        </w:tabs>
+        <w:ind w:left="2160" w:hanging="360"/>
+      </w:pPr>
+    </w:lvl>
+    <w:lvl w:ilvl="3" w:tentative="1">
+      <w:start w:val="1"/>
+      <w:numFmt w:val="decimal"/>
+      <w:lvlText w:val="%4."/>
+      <w:lvlJc w:val="left"/>
+      <w:pPr>
+        <w:tabs>
+          <w:tab w:val="num" w:pos="2880"/>
+        </w:tabs>
+        <w:ind w:left="2880" w:hanging="360"/>
+      </w:pPr>
+    </w:lvl>
+    <w:lvl w:ilvl="4" w:tentative="1">
+      <w:start w:val="1"/>
+      <w:numFmt w:val="decimal"/>
+      <w:lvlText w:val="%5."/>
+      <w:lvlJc w:val="left"/>
+      <w:pPr>
+        <w:tabs>
+          <w:tab w:val="num" w:pos="3600"/>
+        </w:tabs>
+        <w:ind w:left="3600" w:hanging="360"/>
+      </w:pPr>
+    </w:lvl>
+    <w:lvl w:ilvl="5" w:tentative="1">
+      <w:start w:val="1"/>
+      <w:numFmt w:val="decimal"/>
+      <w:lvlText w:val="%6."/>
+      <w:lvlJc w:val="left"/>
+      <w:pPr>
+        <w:tabs>
+          <w:tab w:val="num" w:pos="4320"/>
+        </w:tabs>
+        <w:ind w:left="4320" w:hanging="360"/>
+      </w:pPr>
+    </w:lvl>
+    <w:lvl w:ilvl="6" w:tentative="1">
+      <w:start w:val="1"/>
+      <w:numFmt w:val="decimal"/>
+      <w:lvlText w:val="%7."/>
+      <w:lvlJc w:val="left"/>
+      <w:pPr>
+        <w:tabs>
+          <w:tab w:val="num" w:pos="5040"/>
+        </w:tabs>
+        <w:ind w:left="5040" w:hanging="360"/>
+      </w:pPr>
+    </w:lvl>
+    <w:lvl w:ilvl="7" w:tentative="1">
+      <w:start w:val="1"/>
+      <w:numFmt w:val="decimal"/>
+      <w:lvlText w:val="%8."/>
+      <w:lvlJc w:val="left"/>
+      <w:pPr>
+        <w:tabs>
+          <w:tab w:val="num" w:pos="5760"/>
+        </w:tabs>
+        <w:ind w:left="5760" w:hanging="360"/>
+      </w:pPr>
+    </w:lvl>
+    <w:lvl w:ilvl="8" w:tentative="1">
+      <w:start w:val="1"/>
+      <w:numFmt w:val="decimal"/>
+      <w:lvlText w:val="%9."/>
+      <w:lvlJc w:val="left"/>
+      <w:pPr>
+        <w:tabs>
+          <w:tab w:val="num" w:pos="6480"/>
+        </w:tabs>
+        <w:ind w:left="6480" w:hanging="360"/>
+      </w:pPr>
+    </w:lvl>
+  </w:abstractNum>
+  <w:num w:numId="1" w16cid:durableId="548733130">
+    <w:abstractNumId w:val="2"/>
+  </w:num>
+  <w:num w:numId="2" w16cid:durableId="264966579">
+    <w:abstractNumId w:val="1"/>
+  </w:num>
+  <w:num w:numId="3" w16cid:durableId="1011830786">
+    <w:abstractNumId w:val="3"/>
+  </w:num>
+  <w:num w:numId="4" w16cid:durableId="1641838191">
     <w:abstractNumId w:val="0"/>
   </w:num>
 </w:numbering>
 </file>
 
 <file path=word/styles.xml><?xml version="1.0" encoding="utf-8"?>
-<w:styles xmlns:mc="http://schemas.openxmlformats.org/markup-compatibility/2006" xmlns:r="http://schemas.openxmlformats.org/officeDocument/2006/relationships" xmlns:w="http://schemas.openxmlformats.org/wordprocessingml/2006/main" xmlns:w14="http://schemas.microsoft.com/office/word/2010/wordml" xmlns:w15="http://schemas.microsoft.com/office/word/2012/wordml" xmlns:w16se="http://schemas.microsoft.com/office/word/2015/wordml/symex" mc:Ignorable="w14 w15 w16se">
+<w:styles xmlns:mc="http://schemas.openxmlformats.org/markup-compatibility/2006" xmlns:r="http://schemas.openxmlformats.org/officeDocument/2006/relationships" xmlns:w="http://schemas.openxmlformats.org/wordprocessingml/2006/main" xmlns:w14="http://schemas.microsoft.com/office/word/2010/wordml" xmlns:w15="http://schemas.microsoft.com/office/word/2012/wordml" xmlns:w16cex="http://schemas.microsoft.com/office/word/2018/wordml/cex" xmlns:w16cid="http://schemas.microsoft.com/office/word/2016/wordml/cid" xmlns:w16="http://schemas.microsoft.com/office/word/2018/wordml" xmlns:w16du="http://schemas.microsoft.com/office/word/2023/wordml/word16du" xmlns:w16sdtdh="http://schemas.microsoft.com/office/word/2020/wordml/sdtdatahash" xmlns:w16se="http://schemas.microsoft.com/office/word/2015/wordml/symex" mc:Ignorable="w14 w15 w16se w16cid w16 w16cex w16sdtdh w16du">
   <w:docDefaults>
     <w:rPrDefault>
       <w:rPr>
@@ -3785,7 +5289,7 @@
     </w:rPrDefault>
     <w:pPrDefault/>
   </w:docDefaults>
-  <w:latentStyles w:defLockedState="0" w:defUIPriority="99" w:defSemiHidden="0" w:defUnhideWhenUsed="0" w:defQFormat="0" w:count="371">
+  <w:latentStyles w:defLockedState="0" w:defUIPriority="99" w:defSemiHidden="0" w:defUnhideWhenUsed="0" w:defQFormat="0" w:count="376">
     <w:lsdException w:name="Normal" w:uiPriority="0" w:qFormat="1"/>
     <w:lsdException w:name="heading 1" w:uiPriority="9" w:qFormat="1"/>
     <w:lsdException w:name="heading 2" w:semiHidden="1" w:uiPriority="9" w:unhideWhenUsed="1" w:qFormat="1"/>
@@ -4157,6 +5661,11 @@
     <w:lsdException w:name="List Table 5 Dark Accent 6" w:uiPriority="50"/>
     <w:lsdException w:name="List Table 6 Colorful Accent 6" w:uiPriority="51"/>
     <w:lsdException w:name="List Table 7 Colorful Accent 6" w:uiPriority="52"/>
+    <w:lsdException w:name="Mention" w:semiHidden="1" w:unhideWhenUsed="1"/>
+    <w:lsdException w:name="Smart Hyperlink" w:semiHidden="1" w:unhideWhenUsed="1"/>
+    <w:lsdException w:name="Hashtag" w:semiHidden="1" w:unhideWhenUsed="1"/>
+    <w:lsdException w:name="Unresolved Mention" w:semiHidden="1" w:unhideWhenUsed="1"/>
+    <w:lsdException w:name="Smart Link" w:semiHidden="1" w:unhideWhenUsed="1"/>
   </w:latentStyles>
   <w:style w:type="paragraph" w:default="1" w:styleId="Normal">
     <w:name w:val="Normal"/>
@@ -4195,7 +5704,6 @@
   <w:style w:type="character" w:default="1" w:styleId="Fuentedeprrafopredeter">
     <w:name w:val="Default Paragraph Font"/>
     <w:uiPriority w:val="1"/>
-    <w:semiHidden/>
     <w:unhideWhenUsed/>
   </w:style>
   <w:style w:type="table" w:default="1" w:styleId="Tablanormal">
@@ -4458,6 +5966,29 @@
       <w:bCs/>
       <w:sz w:val="20"/>
       <w:szCs w:val="20"/>
+    </w:rPr>
+  </w:style>
+  <w:style w:type="character" w:styleId="Hipervnculo">
+    <w:name w:val="Hyperlink"/>
+    <w:basedOn w:val="Fuentedeprrafopredeter"/>
+    <w:uiPriority w:val="99"/>
+    <w:unhideWhenUsed/>
+    <w:rsid w:val="00DD6725"/>
+    <w:rPr>
+      <w:color w:val="0563C1" w:themeColor="hyperlink"/>
+      <w:u w:val="single"/>
+    </w:rPr>
+  </w:style>
+  <w:style w:type="character" w:styleId="Mencinsinresolver">
+    <w:name w:val="Unresolved Mention"/>
+    <w:basedOn w:val="Fuentedeprrafopredeter"/>
+    <w:uiPriority w:val="99"/>
+    <w:semiHidden/>
+    <w:unhideWhenUsed/>
+    <w:rsid w:val="00DD6725"/>
+    <w:rPr>
+      <w:color w:val="605E5C"/>
+      <w:shd w:val="clear" w:color="auto" w:fill="E1DFDD"/>
     </w:rPr>
   </w:style>
 </w:styles>
@@ -4759,12 +6290,6 @@
 </file>
 
 <file path=customXml/item1.xml><?xml version="1.0" encoding="utf-8"?>
-<p:properties xmlns:p="http://schemas.microsoft.com/office/2006/metadata/properties" xmlns:xsi="http://www.w3.org/2001/XMLSchema-instance" xmlns:pc="http://schemas.microsoft.com/office/infopath/2007/PartnerControls">
-  <documentManagement/>
-</p:properties>
-</file>
-
-<file path=customXml/item2.xml><?xml version="1.0" encoding="utf-8"?>
 <ct:contentTypeSchema xmlns:ct="http://schemas.microsoft.com/office/2006/metadata/contentType" xmlns:ma="http://schemas.microsoft.com/office/2006/metadata/properties/metaAttributes" ct:_="" ma:_="" ma:contentTypeName="Documento" ma:contentTypeID="0x010100E96778489EE7714D8BD12CC105EB918B" ma:contentTypeVersion="2" ma:contentTypeDescription="Crear nuevo documento." ma:contentTypeScope="" ma:versionID="416c5c7ae9b5d54d83875cd3c65194e3">
   <xsd:schema xmlns:xsd="http://www.w3.org/2001/XMLSchema" xmlns:xs="http://www.w3.org/2001/XMLSchema" xmlns:p="http://schemas.microsoft.com/office/2006/metadata/properties" xmlns:ns2="126e8a1c-9ea9-435a-ac89-d06c80d62e30" targetNamespace="http://schemas.microsoft.com/office/2006/metadata/properties" ma:root="true" ma:fieldsID="70a237c842677bd850644f8595079f5e" ns2:_="">
     <xsd:import namespace="126e8a1c-9ea9-435a-ac89-d06c80d62e30"/>
@@ -4896,6 +6421,12 @@
 </ct:contentTypeSchema>
 </file>
 
+<file path=customXml/item2.xml><?xml version="1.0" encoding="utf-8"?>
+<p:properties xmlns:p="http://schemas.microsoft.com/office/2006/metadata/properties" xmlns:xsi="http://www.w3.org/2001/XMLSchema-instance" xmlns:pc="http://schemas.microsoft.com/office/infopath/2007/PartnerControls">
+  <documentManagement/>
+</p:properties>
+</file>
+
 <file path=customXml/item3.xml><?xml version="1.0" encoding="utf-8"?>
 <?mso-contentType ?>
 <FormTemplates xmlns="http://schemas.microsoft.com/sharepoint/v3/contenttype/forms">
@@ -4906,22 +6437,6 @@
 </file>
 
 <file path=customXml/itemProps1.xml><?xml version="1.0" encoding="utf-8"?>
-<ds:datastoreItem xmlns:ds="http://schemas.openxmlformats.org/officeDocument/2006/customXml" ds:itemID="{46CA5683-AF87-4E40-B841-2E23A3B52406}">
-  <ds:schemaRefs>
-    <ds:schemaRef ds:uri="http://purl.org/dc/terms/"/>
-    <ds:schemaRef ds:uri="http://purl.org/dc/elements/1.1/"/>
-    <ds:schemaRef ds:uri="http://schemas.openxmlformats.org/package/2006/metadata/core-properties"/>
-    <ds:schemaRef ds:uri="http://www.w3.org/XML/1998/namespace"/>
-    <ds:schemaRef ds:uri="http://schemas.microsoft.com/office/2006/metadata/properties"/>
-    <ds:schemaRef ds:uri="http://schemas.microsoft.com/office/2006/documentManagement/types"/>
-    <ds:schemaRef ds:uri="http://purl.org/dc/dcmitype/"/>
-    <ds:schemaRef ds:uri="http://schemas.microsoft.com/office/infopath/2007/PartnerControls"/>
-    <ds:schemaRef ds:uri="126e8a1c-9ea9-435a-ac89-d06c80d62e30"/>
-  </ds:schemaRefs>
-</ds:datastoreItem>
-</file>
-
-<file path=customXml/itemProps2.xml><?xml version="1.0" encoding="utf-8"?>
 <ds:datastoreItem xmlns:ds="http://schemas.openxmlformats.org/officeDocument/2006/customXml" ds:itemID="{6F3661B0-5934-4FAB-ADC6-33A19B814E8D}">
   <ds:schemaRefs>
     <ds:schemaRef ds:uri="http://schemas.microsoft.com/office/2006/metadata/contentType"/>
@@ -4939,6 +6454,15 @@
 </ds:datastoreItem>
 </file>
 
+<file path=customXml/itemProps2.xml><?xml version="1.0" encoding="utf-8"?>
+<ds:datastoreItem xmlns:ds="http://schemas.openxmlformats.org/officeDocument/2006/customXml" ds:itemID="{46CA5683-AF87-4E40-B841-2E23A3B52406}">
+  <ds:schemaRefs>
+    <ds:schemaRef ds:uri="http://schemas.microsoft.com/office/2006/metadata/properties"/>
+    <ds:schemaRef ds:uri="http://schemas.microsoft.com/office/infopath/2007/PartnerControls"/>
+  </ds:schemaRefs>
+</ds:datastoreItem>
+</file>
+
 <file path=customXml/itemProps3.xml><?xml version="1.0" encoding="utf-8"?>
 <ds:datastoreItem xmlns:ds="http://schemas.openxmlformats.org/officeDocument/2006/customXml" ds:itemID="{D51C61E4-DB75-4684-AD25-71F546404E96}">
   <ds:schemaRefs>

</xml_diff>